<commit_message>
Added track from D.Lebedinskii
</commit_message>
<xml_diff>
--- a/structures-and-algorithms/work-programs/002187_Структуры и алгоритмы компьютерной обработки данных_20_5162_4с_Литвинов-и-др.docx
+++ b/structures-and-algorithms/work-programs/002187_Структуры и алгоритмы компьютерной обработки данных_20_5162_4с_Литвинов-и-др.docx
@@ -217,6 +217,21 @@
         <w:rPr>
           <w:rFonts w:ascii="Times New Roman" w:hAnsi="Times New Roman" w:cs="Times New Roman"/>
           <w:spacing w:val="20"/>
+        </w:rPr>
+      </w:pPr>
+      <w:r>
+        <w:rPr>
+          <w:rFonts w:ascii="Times New Roman" w:hAnsi="Times New Roman" w:cs="Times New Roman"/>
+          <w:spacing w:val="20"/>
+        </w:rPr>
+        <w:t>Структуры и алгоритмы компьютерной обработки данных</w:t>
+      </w:r>
+    </w:p>
+    <w:p>
+      <w:pPr>
+        <w:jc w:val="center"/>
+        <w:rPr>
+          <w:rFonts w:ascii="Times New Roman" w:hAnsi="Times New Roman" w:cs="Times New Roman"/>
           <w:lang w:val="en-US"/>
         </w:rPr>
       </w:pPr>
@@ -226,29 +241,14 @@
           <w:spacing w:val="20"/>
           <w:lang w:val="en-US"/>
         </w:rPr>
-        <w:t>Структуры и алгоритмы компьютерной обработки данных</w:t>
-      </w:r>
-    </w:p>
-    <w:p>
-      <w:pPr>
-        <w:jc w:val="center"/>
-        <w:rPr>
-          <w:rFonts w:ascii="Times New Roman" w:hAnsi="Times New Roman" w:cs="Times New Roman"/>
-        </w:rPr>
-      </w:pPr>
+        <w:t>Computer Data Processing Algorithms</w:t>
+      </w:r>
       <w:r>
         <w:rPr>
           <w:rFonts w:ascii="Times New Roman" w:hAnsi="Times New Roman" w:cs="Times New Roman"/>
           <w:spacing w:val="20"/>
           <w:lang w:val="en-US"/>
         </w:rPr>
-        <w:t>Computer Data Processing Algorithms</w:t>
-      </w:r>
-      <w:r>
-        <w:rPr>
-          <w:rFonts w:ascii="Times New Roman" w:hAnsi="Times New Roman" w:cs="Times New Roman"/>
-          <w:spacing w:val="20"/>
-        </w:rPr>
         <w:br/>
       </w:r>
     </w:p>
@@ -257,14 +257,45 @@
         <w:jc w:val="center"/>
         <w:rPr>
           <w:rFonts w:ascii="Times New Roman" w:hAnsi="Times New Roman" w:cs="Times New Roman"/>
-        </w:rPr>
-      </w:pPr>
-      <w:r>
-        <w:rPr>
-          <w:rFonts w:ascii="Times New Roman" w:hAnsi="Times New Roman" w:cs="Times New Roman"/>
-          <w:b/>
-        </w:rPr>
-        <w:t>Язык(и) обучения</w:t>
+          <w:lang w:val="en-US"/>
+        </w:rPr>
+      </w:pPr>
+      <w:r>
+        <w:rPr>
+          <w:rFonts w:ascii="Times New Roman" w:hAnsi="Times New Roman" w:cs="Times New Roman"/>
+          <w:b/>
+        </w:rPr>
+        <w:t>Язык</w:t>
+      </w:r>
+      <w:r>
+        <w:rPr>
+          <w:rFonts w:ascii="Times New Roman" w:hAnsi="Times New Roman" w:cs="Times New Roman"/>
+          <w:b/>
+          <w:lang w:val="en-US"/>
+        </w:rPr>
+        <w:t>(</w:t>
+      </w:r>
+      <w:r>
+        <w:rPr>
+          <w:rFonts w:ascii="Times New Roman" w:hAnsi="Times New Roman" w:cs="Times New Roman"/>
+          <w:b/>
+        </w:rPr>
+        <w:t>и</w:t>
+      </w:r>
+      <w:r>
+        <w:rPr>
+          <w:rFonts w:ascii="Times New Roman" w:hAnsi="Times New Roman" w:cs="Times New Roman"/>
+          <w:b/>
+          <w:lang w:val="en-US"/>
+        </w:rPr>
+        <w:t xml:space="preserve">) </w:t>
+      </w:r>
+      <w:r>
+        <w:rPr>
+          <w:rFonts w:ascii="Times New Roman" w:hAnsi="Times New Roman" w:cs="Times New Roman"/>
+          <w:b/>
+        </w:rPr>
+        <w:t>обучения</w:t>
       </w:r>
     </w:p>
     <w:p>
@@ -272,12 +303,14 @@
         <w:jc w:val="center"/>
         <w:rPr>
           <w:rFonts w:ascii="Times New Roman" w:hAnsi="Times New Roman" w:cs="Times New Roman"/>
-        </w:rPr>
-      </w:pPr>
-      <w:r>
-        <w:rPr>
-          <w:rFonts w:ascii="Times New Roman" w:hAnsi="Times New Roman" w:cs="Times New Roman"/>
-          <w:b/>
+          <w:lang w:val="en-US"/>
+        </w:rPr>
+      </w:pPr>
+      <w:r>
+        <w:rPr>
+          <w:rFonts w:ascii="Times New Roman" w:hAnsi="Times New Roman" w:cs="Times New Roman"/>
+          <w:b/>
+          <w:lang w:val="en-US"/>
         </w:rPr>
         <w:t xml:space="preserve"> </w:t>
       </w:r>
@@ -5189,28 +5222,25 @@
           <w:ilvl w:val="0"/>
           <w:numId w:val="4"/>
         </w:numPr>
-        <w:jc w:val="both"/>
-        <w:rPr>
-          <w:rFonts w:ascii="Times New Roman" w:hAnsi="Times New Roman" w:cs="Times New Roman"/>
-        </w:rPr>
-      </w:pPr>
-      <w:r>
-        <w:rPr>
-          <w:rFonts w:ascii="Times New Roman" w:hAnsi="Times New Roman" w:cs="Times New Roman"/>
-        </w:rPr>
-        <w:t>… (</w:t>
-      </w:r>
-      <w:r>
-        <w:rPr>
-          <w:rFonts w:ascii="Times New Roman" w:hAnsi="Times New Roman" w:cs="Times New Roman"/>
-        </w:rPr>
-        <w:t>продолжение вариант</w:t>
-      </w:r>
-      <w:r>
-        <w:rPr>
-          <w:rFonts w:ascii="Times New Roman" w:hAnsi="Times New Roman" w:cs="Times New Roman"/>
-        </w:rPr>
-        <w:t>а</w:t>
+        <w:suppressAutoHyphens/>
+        <w:jc w:val="both"/>
+        <w:rPr>
+          <w:rFonts w:ascii="Times New Roman" w:hAnsi="Times New Roman" w:cs="Times New Roman"/>
+        </w:rPr>
+      </w:pPr>
+      <w:r>
+        <w:rPr>
+          <w:rFonts w:ascii="Times New Roman" w:hAnsi="Times New Roman" w:cs="Times New Roman"/>
+          <w:b/>
+          <w:bCs/>
+        </w:rPr>
+        <w:t>Методы и средства автоматической обработки текстов</w:t>
+      </w:r>
+      <w:r>
+        <w:rPr>
+          <w:rFonts w:ascii="Times New Roman" w:hAnsi="Times New Roman" w:cs="Times New Roman"/>
+        </w:rPr>
+        <w:t xml:space="preserve"> (продолжение варианта</w:t>
       </w:r>
       <w:r>
         <w:rPr>
@@ -5224,19 +5254,7 @@
         <w:rPr>
           <w:rFonts w:ascii="Times New Roman" w:hAnsi="Times New Roman" w:cs="Times New Roman"/>
         </w:rPr>
-        <w:t>«</w:t>
-      </w:r>
-      <w:r>
-        <w:rPr>
-          <w:rFonts w:ascii="Times New Roman" w:hAnsi="Times New Roman" w:cs="Times New Roman"/>
-        </w:rPr>
-        <w:t>Программирование на C и C++</w:t>
-      </w:r>
-      <w:r>
-        <w:rPr>
-          <w:rFonts w:ascii="Times New Roman" w:hAnsi="Times New Roman" w:cs="Times New Roman"/>
-        </w:rPr>
-        <w:t>»)</w:t>
+        <w:t>«Программирование на C и C++»)</w:t>
       </w:r>
       <w:r>
         <w:rPr>
@@ -5250,7 +5268,28 @@
         <w:rPr>
           <w:rFonts w:ascii="Times New Roman" w:hAnsi="Times New Roman" w:cs="Times New Roman"/>
         </w:rPr>
-        <w:t xml:space="preserve">— </w:t>
+        <w:t xml:space="preserve">— в курсе очень подробно рассматриваются такие понятия, как конечные автоматы и формальные грамматики. В первой части курса обсуждаются вопросы проектирования и оптимизации конечных автоматов, во второй – использование понятия формальной грамматики для решения задач по </w:t>
+      </w:r>
+      <w:r>
+        <w:rPr>
+          <w:rFonts w:ascii="Times New Roman" w:hAnsi="Times New Roman" w:cs="Times New Roman"/>
+        </w:rPr>
+        <w:lastRenderedPageBreak/>
+        <w:t>распознаванию и преобразованию текста. Достаточно подробно представлены темы использования контекстно-свободных грамматик для определения принадлежности строки определяемому ими языку (представлены алгоритмы Кока-Янгера-</w:t>
+      </w:r>
+      <w:proofErr w:type="spellStart"/>
+      <w:r>
+        <w:rPr>
+          <w:rFonts w:ascii="Times New Roman" w:hAnsi="Times New Roman" w:cs="Times New Roman"/>
+        </w:rPr>
+        <w:t>Касами</w:t>
+      </w:r>
+      <w:proofErr w:type="spellEnd"/>
+      <w:r>
+        <w:rPr>
+          <w:rFonts w:ascii="Times New Roman" w:hAnsi="Times New Roman" w:cs="Times New Roman"/>
+        </w:rPr>
+        <w:t xml:space="preserve"> и Эрли), а также построения деревьев разбора.</w:t>
       </w:r>
     </w:p>
     <w:p>
@@ -5265,70 +5304,6 @@
           <w:rFonts w:ascii="Times New Roman" w:hAnsi="Times New Roman" w:cs="Times New Roman"/>
         </w:rPr>
       </w:pPr>
-      <w:r>
-        <w:rPr>
-          <w:rFonts w:ascii="Times New Roman" w:hAnsi="Times New Roman" w:cs="Times New Roman"/>
-        </w:rPr>
-        <w:t>… (</w:t>
-      </w:r>
-      <w:r>
-        <w:rPr>
-          <w:rFonts w:ascii="Times New Roman" w:hAnsi="Times New Roman" w:cs="Times New Roman"/>
-        </w:rPr>
-        <w:t>продолжение вариант</w:t>
-      </w:r>
-      <w:r>
-        <w:rPr>
-          <w:rFonts w:ascii="Times New Roman" w:hAnsi="Times New Roman" w:cs="Times New Roman"/>
-        </w:rPr>
-        <w:t>а</w:t>
-      </w:r>
-      <w:r>
-        <w:rPr>
-          <w:rFonts w:ascii="Times New Roman" w:hAnsi="Times New Roman" w:cs="Times New Roman"/>
-          <w:b/>
-          <w:bCs/>
-        </w:rPr>
-        <w:t xml:space="preserve"> </w:t>
-      </w:r>
-      <w:r>
-        <w:rPr>
-          <w:rFonts w:ascii="Times New Roman" w:hAnsi="Times New Roman" w:cs="Times New Roman"/>
-        </w:rPr>
-        <w:t>«</w:t>
-      </w:r>
-      <w:r>
-        <w:rPr>
-          <w:rFonts w:ascii="Times New Roman" w:hAnsi="Times New Roman" w:cs="Times New Roman"/>
-        </w:rPr>
-        <w:t xml:space="preserve">Промышленное программирование на C, </w:t>
-      </w:r>
-      <w:proofErr w:type="spellStart"/>
-      <w:r>
-        <w:rPr>
-          <w:rFonts w:ascii="Times New Roman" w:hAnsi="Times New Roman" w:cs="Times New Roman"/>
-        </w:rPr>
-        <w:t>Kotlin</w:t>
-      </w:r>
-      <w:proofErr w:type="spellEnd"/>
-      <w:r>
-        <w:rPr>
-          <w:rFonts w:ascii="Times New Roman" w:hAnsi="Times New Roman" w:cs="Times New Roman"/>
-        </w:rPr>
-        <w:t>»)</w:t>
-      </w:r>
-      <w:r>
-        <w:rPr>
-          <w:rFonts w:ascii="Times New Roman" w:hAnsi="Times New Roman" w:cs="Times New Roman"/>
-        </w:rPr>
-        <w:t xml:space="preserve"> </w:t>
-      </w:r>
-      <w:r>
-        <w:rPr>
-          <w:rFonts w:ascii="Times New Roman" w:hAnsi="Times New Roman" w:cs="Times New Roman"/>
-        </w:rPr>
-        <w:t>—</w:t>
-      </w:r>
     </w:p>
     <w:p>
       <w:pPr>
@@ -5346,7 +5321,65 @@
         <w:rPr>
           <w:rFonts w:ascii="Times New Roman" w:hAnsi="Times New Roman" w:cs="Times New Roman"/>
         </w:rPr>
+        <w:t>… (</w:t>
+      </w:r>
+      <w:r>
+        <w:rPr>
+          <w:rFonts w:ascii="Times New Roman" w:hAnsi="Times New Roman" w:cs="Times New Roman"/>
+        </w:rPr>
+        <w:t>продолжение вариант</w:t>
+      </w:r>
+      <w:r>
+        <w:rPr>
+          <w:rFonts w:ascii="Times New Roman" w:hAnsi="Times New Roman" w:cs="Times New Roman"/>
+        </w:rPr>
+        <w:t>а</w:t>
+      </w:r>
+      <w:r>
+        <w:rPr>
+          <w:rFonts w:ascii="Times New Roman" w:hAnsi="Times New Roman" w:cs="Times New Roman"/>
+          <w:b/>
+          <w:bCs/>
+        </w:rPr>
         <w:t xml:space="preserve"> </w:t>
+      </w:r>
+      <w:r>
+        <w:rPr>
+          <w:rFonts w:ascii="Times New Roman" w:hAnsi="Times New Roman" w:cs="Times New Roman"/>
+        </w:rPr>
+        <w:t>«</w:t>
+      </w:r>
+      <w:r>
+        <w:rPr>
+          <w:rFonts w:ascii="Times New Roman" w:hAnsi="Times New Roman" w:cs="Times New Roman"/>
+        </w:rPr>
+        <w:t xml:space="preserve">Промышленное программирование на C, </w:t>
+      </w:r>
+      <w:proofErr w:type="spellStart"/>
+      <w:r>
+        <w:rPr>
+          <w:rFonts w:ascii="Times New Roman" w:hAnsi="Times New Roman" w:cs="Times New Roman"/>
+        </w:rPr>
+        <w:t>Kotlin</w:t>
+      </w:r>
+      <w:proofErr w:type="spellEnd"/>
+      <w:r>
+        <w:rPr>
+          <w:rFonts w:ascii="Times New Roman" w:hAnsi="Times New Roman" w:cs="Times New Roman"/>
+        </w:rPr>
+        <w:t>»)</w:t>
+      </w:r>
+      <w:r>
+        <w:rPr>
+          <w:rFonts w:ascii="Times New Roman" w:hAnsi="Times New Roman" w:cs="Times New Roman"/>
+        </w:rPr>
+        <w:t xml:space="preserve"> </w:t>
+      </w:r>
+      <w:r>
+        <w:rPr>
+          <w:rFonts w:ascii="Times New Roman" w:hAnsi="Times New Roman" w:cs="Times New Roman"/>
+        </w:rPr>
+        <w:t>—</w:t>
       </w:r>
     </w:p>
     <w:p>
@@ -5370,6 +5403,25 @@
     </w:p>
     <w:p>
       <w:pPr>
+        <w:pStyle w:val="af3"/>
+        <w:numPr>
+          <w:ilvl w:val="0"/>
+          <w:numId w:val="4"/>
+        </w:numPr>
+        <w:jc w:val="both"/>
+        <w:rPr>
+          <w:rFonts w:ascii="Times New Roman" w:hAnsi="Times New Roman" w:cs="Times New Roman"/>
+        </w:rPr>
+      </w:pPr>
+      <w:r>
+        <w:rPr>
+          <w:rFonts w:ascii="Times New Roman" w:hAnsi="Times New Roman" w:cs="Times New Roman"/>
+        </w:rPr>
+        <w:t xml:space="preserve"> </w:t>
+      </w:r>
+    </w:p>
+    <w:p>
+      <w:pPr>
         <w:ind w:firstLine="720"/>
         <w:jc w:val="both"/>
         <w:rPr>
@@ -5389,7 +5441,6 @@
         <w:rPr>
           <w:rFonts w:ascii="Times New Roman" w:hAnsi="Times New Roman" w:cs="Times New Roman"/>
         </w:rPr>
-        <w:lastRenderedPageBreak/>
         <w:t xml:space="preserve">Распределение обучающихся по вариантам реализации выполняется </w:t>
       </w:r>
       <w:r>
@@ -7332,14 +7383,14 @@
         <w:rPr>
           <w:rFonts w:ascii="Times New Roman" w:hAnsi="Times New Roman" w:cs="Times New Roman"/>
         </w:rPr>
-        <w:t>: к</w:t>
+        <w:t xml:space="preserve">: </w:t>
       </w:r>
       <w:proofErr w:type="spellStart"/>
       <w:r>
         <w:rPr>
           <w:rFonts w:ascii="Times New Roman" w:hAnsi="Times New Roman" w:cs="Times New Roman"/>
         </w:rPr>
-        <w:t>аррирование</w:t>
+        <w:t>каррирование</w:t>
       </w:r>
       <w:proofErr w:type="spellEnd"/>
       <w:r>
@@ -8482,7 +8533,20 @@
           <w:rFonts w:ascii="Times New Roman" w:hAnsi="Times New Roman" w:cs="Times New Roman"/>
           <w:lang w:val="en-US"/>
         </w:rPr>
-        <w:t>lock-free</w:t>
+        <w:t>lock</w:t>
+      </w:r>
+      <w:r>
+        <w:rPr>
+          <w:rFonts w:ascii="Times New Roman" w:hAnsi="Times New Roman" w:cs="Times New Roman"/>
+        </w:rPr>
+        <w:t>-</w:t>
+      </w:r>
+      <w:r>
+        <w:rPr>
+          <w:rFonts w:ascii="Times New Roman" w:hAnsi="Times New Roman" w:cs="Times New Roman"/>
+          <w:lang w:val="en-US"/>
+        </w:rPr>
+        <w:t>free</w:t>
       </w:r>
       <w:r>
         <w:rPr>
@@ -9212,8 +9276,20 @@
       <w:r>
         <w:rPr>
           <w:rFonts w:ascii="Times New Roman" w:hAnsi="Times New Roman" w:cs="Times New Roman"/>
+        </w:rPr>
+        <w:t xml:space="preserve"> </w:t>
+      </w:r>
+      <w:r>
+        <w:rPr>
+          <w:rFonts w:ascii="Times New Roman" w:hAnsi="Times New Roman" w:cs="Times New Roman"/>
           <w:lang w:val="en-US"/>
         </w:rPr>
+        <w:t>mark</w:t>
+      </w:r>
+      <w:r>
+        <w:rPr>
+          <w:rFonts w:ascii="Times New Roman" w:hAnsi="Times New Roman" w:cs="Times New Roman"/>
+        </w:rPr>
         <w:t xml:space="preserve"> </w:t>
       </w:r>
       <w:r>
@@ -9221,7 +9297,26 @@
           <w:rFonts w:ascii="Times New Roman" w:hAnsi="Times New Roman" w:cs="Times New Roman"/>
           <w:lang w:val="en-US"/>
         </w:rPr>
-        <w:t xml:space="preserve">mark and sweep. </w:t>
+        <w:t>and</w:t>
+      </w:r>
+      <w:r>
+        <w:rPr>
+          <w:rFonts w:ascii="Times New Roman" w:hAnsi="Times New Roman" w:cs="Times New Roman"/>
+        </w:rPr>
+        <w:t xml:space="preserve"> </w:t>
+      </w:r>
+      <w:r>
+        <w:rPr>
+          <w:rFonts w:ascii="Times New Roman" w:hAnsi="Times New Roman" w:cs="Times New Roman"/>
+          <w:lang w:val="en-US"/>
+        </w:rPr>
+        <w:t>sweep</w:t>
+      </w:r>
+      <w:r>
+        <w:rPr>
+          <w:rFonts w:ascii="Times New Roman" w:hAnsi="Times New Roman" w:cs="Times New Roman"/>
+        </w:rPr>
+        <w:t xml:space="preserve">. </w:t>
       </w:r>
       <w:r>
         <w:rPr>
@@ -9232,82 +9327,212 @@
       <w:r>
         <w:rPr>
           <w:rFonts w:ascii="Times New Roman" w:hAnsi="Times New Roman" w:cs="Times New Roman"/>
+        </w:rPr>
+        <w:t xml:space="preserve">. </w:t>
+      </w:r>
+      <w:r>
+        <w:rPr>
+          <w:rFonts w:ascii="Times New Roman" w:hAnsi="Times New Roman" w:cs="Times New Roman"/>
           <w:lang w:val="en-US"/>
         </w:rPr>
+        <w:t>Large</w:t>
+      </w:r>
+      <w:r>
+        <w:rPr>
+          <w:rFonts w:ascii="Times New Roman" w:hAnsi="Times New Roman" w:cs="Times New Roman"/>
+        </w:rPr>
+        <w:t xml:space="preserve"> </w:t>
+      </w:r>
+      <w:r>
+        <w:rPr>
+          <w:rFonts w:ascii="Times New Roman" w:hAnsi="Times New Roman" w:cs="Times New Roman"/>
+          <w:lang w:val="en-US"/>
+        </w:rPr>
+        <w:t>Object</w:t>
+      </w:r>
+      <w:r>
+        <w:rPr>
+          <w:rFonts w:ascii="Times New Roman" w:hAnsi="Times New Roman" w:cs="Times New Roman"/>
+        </w:rPr>
+        <w:t xml:space="preserve"> </w:t>
+      </w:r>
+      <w:r>
+        <w:rPr>
+          <w:rFonts w:ascii="Times New Roman" w:hAnsi="Times New Roman" w:cs="Times New Roman"/>
+          <w:lang w:val="en-US"/>
+        </w:rPr>
+        <w:t>Heap</w:t>
+      </w:r>
+      <w:r>
+        <w:rPr>
+          <w:rFonts w:ascii="Times New Roman" w:hAnsi="Times New Roman" w:cs="Times New Roman"/>
+        </w:rPr>
         <w:t xml:space="preserve">. </w:t>
       </w:r>
       <w:r>
         <w:rPr>
           <w:rFonts w:ascii="Times New Roman" w:hAnsi="Times New Roman" w:cs="Times New Roman"/>
+        </w:rPr>
+        <w:t>Режимы</w:t>
+      </w:r>
+      <w:r>
+        <w:rPr>
+          <w:rFonts w:ascii="Times New Roman" w:hAnsi="Times New Roman" w:cs="Times New Roman"/>
+        </w:rPr>
+        <w:t xml:space="preserve"> </w:t>
+      </w:r>
+      <w:r>
+        <w:rPr>
+          <w:rFonts w:ascii="Times New Roman" w:hAnsi="Times New Roman" w:cs="Times New Roman"/>
+        </w:rPr>
+        <w:t xml:space="preserve">сборки мусора, многопоточная сборка. Динамическая настройка сборщика мусора, ручная сборка. Мониторинг сборки мусора. </w:t>
+      </w:r>
+      <w:proofErr w:type="spellStart"/>
+      <w:r>
+        <w:rPr>
+          <w:rFonts w:ascii="Times New Roman" w:hAnsi="Times New Roman" w:cs="Times New Roman"/>
+        </w:rPr>
+        <w:t>Финализаторы</w:t>
+      </w:r>
+      <w:proofErr w:type="spellEnd"/>
+      <w:r>
+        <w:rPr>
+          <w:rFonts w:ascii="Times New Roman" w:hAnsi="Times New Roman" w:cs="Times New Roman"/>
+        </w:rPr>
+        <w:t xml:space="preserve"> и их взаимодействие со сборщиком мусора. Класс</w:t>
+      </w:r>
+      <w:r>
+        <w:rPr>
+          <w:rFonts w:ascii="Times New Roman" w:hAnsi="Times New Roman" w:cs="Times New Roman"/>
           <w:lang w:val="en-US"/>
         </w:rPr>
-        <w:t xml:space="preserve">Large Object Heap. </w:t>
-      </w:r>
-      <w:r>
-        <w:rPr>
-          <w:rFonts w:ascii="Times New Roman" w:hAnsi="Times New Roman" w:cs="Times New Roman"/>
-        </w:rPr>
-        <w:t>Режимы</w:t>
-      </w:r>
-      <w:r>
-        <w:rPr>
-          <w:rFonts w:ascii="Times New Roman" w:hAnsi="Times New Roman" w:cs="Times New Roman"/>
-        </w:rPr>
         <w:t xml:space="preserve"> </w:t>
       </w:r>
-      <w:r>
-        <w:rPr>
-          <w:rFonts w:ascii="Times New Roman" w:hAnsi="Times New Roman" w:cs="Times New Roman"/>
-        </w:rPr>
-        <w:t xml:space="preserve">сборки мусора, многопоточная сборка. Динамическая настройка сборщика мусора, ручная сборка. Мониторинг сборки мусора. </w:t>
-      </w:r>
       <w:proofErr w:type="spellStart"/>
       <w:r>
         <w:rPr>
           <w:rFonts w:ascii="Times New Roman" w:hAnsi="Times New Roman" w:cs="Times New Roman"/>
-        </w:rPr>
-        <w:t>Финализаторы</w:t>
+          <w:lang w:val="en-US"/>
+        </w:rPr>
+        <w:t>SafeHandle</w:t>
       </w:r>
       <w:proofErr w:type="spellEnd"/>
       <w:r>
         <w:rPr>
           <w:rFonts w:ascii="Times New Roman" w:hAnsi="Times New Roman" w:cs="Times New Roman"/>
-        </w:rPr>
-        <w:t xml:space="preserve"> и их взаимодействие со сборщиком мусора. Класс </w:t>
+          <w:lang w:val="en-US"/>
+        </w:rPr>
+        <w:t xml:space="preserve">. </w:t>
+      </w:r>
+      <w:r>
+        <w:rPr>
+          <w:rFonts w:ascii="Times New Roman" w:hAnsi="Times New Roman" w:cs="Times New Roman"/>
+        </w:rPr>
+        <w:t>Детали</w:t>
+      </w:r>
+      <w:r>
+        <w:rPr>
+          <w:rFonts w:ascii="Times New Roman" w:hAnsi="Times New Roman" w:cs="Times New Roman"/>
+          <w:lang w:val="en-US"/>
+        </w:rPr>
+        <w:t xml:space="preserve"> </w:t>
+      </w:r>
+      <w:r>
+        <w:rPr>
+          <w:rFonts w:ascii="Times New Roman" w:hAnsi="Times New Roman" w:cs="Times New Roman"/>
+        </w:rPr>
+        <w:t>реализации</w:t>
+      </w:r>
+      <w:r>
+        <w:rPr>
+          <w:rFonts w:ascii="Times New Roman" w:hAnsi="Times New Roman" w:cs="Times New Roman"/>
+          <w:lang w:val="en-US"/>
+        </w:rPr>
+        <w:t xml:space="preserve"> </w:t>
       </w:r>
       <w:proofErr w:type="spellStart"/>
       <w:r>
         <w:rPr>
           <w:rFonts w:ascii="Times New Roman" w:hAnsi="Times New Roman" w:cs="Times New Roman"/>
-        </w:rPr>
-        <w:t>SafeHandle</w:t>
+          <w:lang w:val="en-US"/>
+        </w:rPr>
+        <w:t>IDisposable</w:t>
       </w:r>
       <w:proofErr w:type="spellEnd"/>
       <w:r>
         <w:rPr>
           <w:rFonts w:ascii="Times New Roman" w:hAnsi="Times New Roman" w:cs="Times New Roman"/>
-        </w:rPr>
-        <w:t>. Детали</w:t>
-      </w:r>
-      <w:r>
-        <w:rPr>
-          <w:rFonts w:ascii="Times New Roman" w:hAnsi="Times New Roman" w:cs="Times New Roman"/>
           <w:lang w:val="en-US"/>
         </w:rPr>
+        <w:t xml:space="preserve">, </w:t>
+      </w:r>
+      <w:r>
+        <w:rPr>
+          <w:rFonts w:ascii="Times New Roman" w:hAnsi="Times New Roman" w:cs="Times New Roman"/>
+          <w:lang w:val="en-US"/>
+        </w:rPr>
+        <w:t xml:space="preserve">using, using var. </w:t>
+      </w:r>
+      <w:proofErr w:type="spellStart"/>
+      <w:r>
+        <w:rPr>
+          <w:rFonts w:ascii="Times New Roman" w:hAnsi="Times New Roman" w:cs="Times New Roman"/>
+          <w:lang w:val="en-US"/>
+        </w:rPr>
+        <w:t>Freachable</w:t>
+      </w:r>
+      <w:proofErr w:type="spellEnd"/>
+      <w:r>
+        <w:rPr>
+          <w:rFonts w:ascii="Times New Roman" w:hAnsi="Times New Roman" w:cs="Times New Roman"/>
+          <w:lang w:val="en-US"/>
+        </w:rPr>
+        <w:t xml:space="preserve"> queue. </w:t>
+      </w:r>
+      <w:r>
+        <w:rPr>
+          <w:rFonts w:ascii="Times New Roman" w:hAnsi="Times New Roman" w:cs="Times New Roman"/>
+        </w:rPr>
+        <w:t>Ручное</w:t>
+      </w:r>
+      <w:r>
+        <w:rPr>
+          <w:rFonts w:ascii="Times New Roman" w:hAnsi="Times New Roman" w:cs="Times New Roman"/>
+        </w:rPr>
         <w:t xml:space="preserve"> </w:t>
       </w:r>
       <w:r>
         <w:rPr>
           <w:rFonts w:ascii="Times New Roman" w:hAnsi="Times New Roman" w:cs="Times New Roman"/>
         </w:rPr>
-        <w:t>реализации</w:t>
+        <w:t xml:space="preserve">управление жизнью объекта, класс </w:t>
+      </w:r>
+      <w:proofErr w:type="spellStart"/>
+      <w:r>
+        <w:rPr>
+          <w:rFonts w:ascii="Times New Roman" w:hAnsi="Times New Roman" w:cs="Times New Roman"/>
+        </w:rPr>
+        <w:t>GCHandle</w:t>
+      </w:r>
+      <w:proofErr w:type="spellEnd"/>
+      <w:r>
+        <w:rPr>
+          <w:rFonts w:ascii="Times New Roman" w:hAnsi="Times New Roman" w:cs="Times New Roman"/>
+        </w:rPr>
+        <w:t xml:space="preserve">, ключевое слово </w:t>
       </w:r>
       <w:r>
         <w:rPr>
           <w:rFonts w:ascii="Times New Roman" w:hAnsi="Times New Roman" w:cs="Times New Roman"/>
           <w:lang w:val="en-US"/>
         </w:rPr>
-        <w:t xml:space="preserve"> </w:t>
+        <w:t>fixed</w:t>
+      </w:r>
+      <w:r>
+        <w:rPr>
+          <w:rFonts w:ascii="Times New Roman" w:hAnsi="Times New Roman" w:cs="Times New Roman"/>
+        </w:rPr>
+        <w:t xml:space="preserve">. </w:t>
       </w:r>
       <w:proofErr w:type="spellStart"/>
       <w:r>
@@ -9315,97 +9540,12 @@
           <w:rFonts w:ascii="Times New Roman" w:hAnsi="Times New Roman" w:cs="Times New Roman"/>
           <w:lang w:val="en-US"/>
         </w:rPr>
-        <w:t>IDisposable</w:t>
+        <w:t>WeakReference</w:t>
       </w:r>
       <w:proofErr w:type="spellEnd"/>
       <w:r>
         <w:rPr>
           <w:rFonts w:ascii="Times New Roman" w:hAnsi="Times New Roman" w:cs="Times New Roman"/>
-          <w:lang w:val="en-US"/>
-        </w:rPr>
-        <w:t xml:space="preserve">, </w:t>
-      </w:r>
-      <w:r>
-        <w:rPr>
-          <w:rFonts w:ascii="Times New Roman" w:hAnsi="Times New Roman" w:cs="Times New Roman"/>
-          <w:lang w:val="en-US"/>
-        </w:rPr>
-        <w:t xml:space="preserve">using, using var. </w:t>
-      </w:r>
-      <w:proofErr w:type="spellStart"/>
-      <w:r>
-        <w:rPr>
-          <w:rFonts w:ascii="Times New Roman" w:hAnsi="Times New Roman" w:cs="Times New Roman"/>
-          <w:lang w:val="en-US"/>
-        </w:rPr>
-        <w:t>Freachable</w:t>
-      </w:r>
-      <w:proofErr w:type="spellEnd"/>
-      <w:r>
-        <w:rPr>
-          <w:rFonts w:ascii="Times New Roman" w:hAnsi="Times New Roman" w:cs="Times New Roman"/>
-          <w:lang w:val="en-US"/>
-        </w:rPr>
-        <w:t xml:space="preserve"> queue. </w:t>
-      </w:r>
-      <w:r>
-        <w:rPr>
-          <w:rFonts w:ascii="Times New Roman" w:hAnsi="Times New Roman" w:cs="Times New Roman"/>
-        </w:rPr>
-        <w:t>Ручное</w:t>
-      </w:r>
-      <w:r>
-        <w:rPr>
-          <w:rFonts w:ascii="Times New Roman" w:hAnsi="Times New Roman" w:cs="Times New Roman"/>
-        </w:rPr>
-        <w:t xml:space="preserve"> </w:t>
-      </w:r>
-      <w:r>
-        <w:rPr>
-          <w:rFonts w:ascii="Times New Roman" w:hAnsi="Times New Roman" w:cs="Times New Roman"/>
-        </w:rPr>
-        <w:t xml:space="preserve">управление жизнью объекта, класс </w:t>
-      </w:r>
-      <w:proofErr w:type="spellStart"/>
-      <w:r>
-        <w:rPr>
-          <w:rFonts w:ascii="Times New Roman" w:hAnsi="Times New Roman" w:cs="Times New Roman"/>
-        </w:rPr>
-        <w:t>GCHandle</w:t>
-      </w:r>
-      <w:proofErr w:type="spellEnd"/>
-      <w:r>
-        <w:rPr>
-          <w:rFonts w:ascii="Times New Roman" w:hAnsi="Times New Roman" w:cs="Times New Roman"/>
-        </w:rPr>
-        <w:t xml:space="preserve">, ключевое слово </w:t>
-      </w:r>
-      <w:r>
-        <w:rPr>
-          <w:rFonts w:ascii="Times New Roman" w:hAnsi="Times New Roman" w:cs="Times New Roman"/>
-          <w:lang w:val="en-US"/>
-        </w:rPr>
-        <w:t>fixed</w:t>
-      </w:r>
-      <w:r>
-        <w:rPr>
-          <w:rFonts w:ascii="Times New Roman" w:hAnsi="Times New Roman" w:cs="Times New Roman"/>
-        </w:rPr>
-        <w:t xml:space="preserve">. </w:t>
-      </w:r>
-      <w:proofErr w:type="spellStart"/>
-      <w:r>
-        <w:rPr>
-          <w:rFonts w:ascii="Times New Roman" w:hAnsi="Times New Roman" w:cs="Times New Roman"/>
-          <w:lang w:val="en-US"/>
-        </w:rPr>
-        <w:t>WeakReference</w:t>
-      </w:r>
-      <w:proofErr w:type="spellEnd"/>
-      <w:r>
-        <w:rPr>
-          <w:rFonts w:ascii="Times New Roman" w:hAnsi="Times New Roman" w:cs="Times New Roman"/>
-          <w:lang w:val="en-US"/>
         </w:rPr>
         <w:t>.</w:t>
       </w:r>
@@ -9609,59 +9749,1202 @@
     </w:p>
     <w:p>
       <w:pPr>
-        <w:jc w:val="both"/>
-        <w:rPr>
-          <w:rFonts w:ascii="Times New Roman" w:hAnsi="Times New Roman" w:cs="Times New Roman"/>
-        </w:rPr>
-      </w:pPr>
-      <w:r>
-        <w:rPr>
-          <w:rFonts w:ascii="Times New Roman" w:hAnsi="Times New Roman" w:cs="Times New Roman"/>
-          <w:b/>
-          <w:bCs/>
-        </w:rPr>
-        <w:t xml:space="preserve">Вариант реализации </w:t>
-      </w:r>
-      <w:r>
-        <w:rPr>
-          <w:rFonts w:ascii="Times New Roman" w:hAnsi="Times New Roman" w:cs="Times New Roman"/>
-          <w:b/>
-          <w:bCs/>
-        </w:rPr>
-        <w:t>4</w:t>
-      </w:r>
-      <w:r>
-        <w:rPr>
-          <w:rFonts w:ascii="Times New Roman" w:hAnsi="Times New Roman" w:cs="Times New Roman"/>
-          <w:b/>
-          <w:bCs/>
-        </w:rPr>
-        <w:t xml:space="preserve">: </w:t>
-      </w:r>
-    </w:p>
-    <w:p>
-      <w:pPr>
-        <w:jc w:val="both"/>
-        <w:rPr>
-          <w:rFonts w:ascii="Times New Roman" w:hAnsi="Times New Roman" w:cs="Times New Roman"/>
-          <w:b/>
-          <w:bCs/>
-        </w:rPr>
-      </w:pPr>
-    </w:p>
-    <w:p>
-      <w:pPr>
-        <w:jc w:val="both"/>
-        <w:rPr>
-          <w:rFonts w:ascii="Times New Roman" w:hAnsi="Times New Roman" w:cs="Times New Roman"/>
-        </w:rPr>
-      </w:pPr>
-      <w:r>
-        <w:rPr>
-          <w:rFonts w:ascii="Times New Roman" w:hAnsi="Times New Roman" w:cs="Times New Roman"/>
-          <w:b/>
-          <w:bCs/>
-        </w:rPr>
+        <w:rPr>
+          <w:rFonts w:ascii="Times New Roman" w:hAnsi="Times New Roman" w:cs="Times New Roman"/>
+          <w:b/>
+          <w:bCs/>
+        </w:rPr>
+      </w:pPr>
+      <w:r>
+        <w:rPr>
+          <w:rFonts w:ascii="Times New Roman" w:hAnsi="Times New Roman" w:cs="Times New Roman"/>
+          <w:b/>
+          <w:bCs/>
+        </w:rPr>
+        <w:br w:type="page"/>
+      </w:r>
+    </w:p>
+    <w:p>
+      <w:pPr>
+        <w:jc w:val="both"/>
+        <w:rPr>
+          <w:rFonts w:ascii="Times New Roman" w:hAnsi="Times New Roman" w:cs="Times New Roman"/>
+        </w:rPr>
+      </w:pPr>
+      <w:r>
+        <w:rPr>
+          <w:rFonts w:ascii="Times New Roman" w:hAnsi="Times New Roman" w:cs="Times New Roman"/>
+          <w:b/>
+          <w:bCs/>
+        </w:rPr>
+        <w:lastRenderedPageBreak/>
+        <w:t>Вариант реализации 4: Методы и средства автоматической обработки текстов.</w:t>
+      </w:r>
+    </w:p>
+    <w:p>
+      <w:pPr>
+        <w:jc w:val="both"/>
+        <w:rPr>
+          <w:rFonts w:ascii="Times New Roman" w:hAnsi="Times New Roman" w:cs="Times New Roman"/>
+        </w:rPr>
+      </w:pPr>
+    </w:p>
+    <w:p>
+      <w:pPr>
+        <w:jc w:val="both"/>
+        <w:rPr>
+          <w:rFonts w:ascii="Times New Roman" w:hAnsi="Times New Roman" w:cs="Times New Roman"/>
+        </w:rPr>
+      </w:pPr>
+      <w:r>
+        <w:rPr>
+          <w:rFonts w:ascii="Times New Roman" w:hAnsi="Times New Roman" w:cs="Times New Roman"/>
+        </w:rPr>
+        <w:t>Период обучения (модуль): семестр 4.</w:t>
+      </w:r>
+    </w:p>
+    <w:tbl>
+      <w:tblPr>
+        <w:tblW w:w="9659" w:type="dxa"/>
+        <w:tblInd w:w="-147" w:type="dxa"/>
+        <w:tblBorders>
+          <w:top w:val="single" w:sz="4" w:space="0" w:color="auto"/>
+          <w:left w:val="single" w:sz="4" w:space="0" w:color="auto"/>
+          <w:bottom w:val="single" w:sz="4" w:space="0" w:color="auto"/>
+          <w:right w:val="single" w:sz="4" w:space="0" w:color="auto"/>
+          <w:insideH w:val="single" w:sz="4" w:space="0" w:color="auto"/>
+          <w:insideV w:val="single" w:sz="4" w:space="0" w:color="auto"/>
+        </w:tblBorders>
+        <w:tblLook w:val="04A0" w:firstRow="1" w:lastRow="0" w:firstColumn="1" w:lastColumn="0" w:noHBand="0" w:noVBand="1"/>
+      </w:tblPr>
+      <w:tblGrid>
+        <w:gridCol w:w="688"/>
+        <w:gridCol w:w="3702"/>
+        <w:gridCol w:w="3852"/>
+        <w:gridCol w:w="1417"/>
+      </w:tblGrid>
+      <w:tr>
+        <w:tc>
+          <w:tcPr>
+            <w:tcW w:w="688" w:type="dxa"/>
+            <w:vAlign w:val="center"/>
+          </w:tcPr>
+          <w:p>
+            <w:pPr>
+              <w:jc w:val="center"/>
+              <w:rPr>
+                <w:rFonts w:ascii="Times New Roman" w:hAnsi="Times New Roman" w:cs="Times New Roman"/>
+              </w:rPr>
+            </w:pPr>
+            <w:r>
+              <w:rPr>
+                <w:rFonts w:ascii="Times New Roman" w:hAnsi="Times New Roman" w:cs="Times New Roman"/>
+              </w:rPr>
+              <w:t>№ п</w:t>
+            </w:r>
+            <w:r>
+              <w:rPr>
+                <w:rFonts w:ascii="Times New Roman" w:hAnsi="Times New Roman" w:cs="Times New Roman"/>
+                <w:lang w:val="en-US"/>
+              </w:rPr>
+              <w:t>/</w:t>
+            </w:r>
+            <w:r>
+              <w:rPr>
+                <w:rFonts w:ascii="Times New Roman" w:hAnsi="Times New Roman" w:cs="Times New Roman"/>
+              </w:rPr>
+              <w:t>п</w:t>
+            </w:r>
+          </w:p>
+        </w:tc>
+        <w:tc>
+          <w:tcPr>
+            <w:tcW w:w="3702" w:type="dxa"/>
+            <w:vAlign w:val="center"/>
+          </w:tcPr>
+          <w:p>
+            <w:pPr>
+              <w:jc w:val="center"/>
+              <w:rPr>
+                <w:rFonts w:ascii="Times New Roman" w:hAnsi="Times New Roman" w:cs="Times New Roman"/>
+              </w:rPr>
+            </w:pPr>
+            <w:r>
+              <w:rPr>
+                <w:rFonts w:ascii="Times New Roman" w:hAnsi="Times New Roman" w:cs="Times New Roman"/>
+              </w:rPr>
+              <w:t>Наименование темы (раздела, части)</w:t>
+            </w:r>
+          </w:p>
+        </w:tc>
+        <w:tc>
+          <w:tcPr>
+            <w:tcW w:w="3852" w:type="dxa"/>
+            <w:vAlign w:val="center"/>
+          </w:tcPr>
+          <w:p>
+            <w:pPr>
+              <w:jc w:val="center"/>
+              <w:rPr>
+                <w:rFonts w:ascii="Times New Roman" w:hAnsi="Times New Roman" w:cs="Times New Roman"/>
+              </w:rPr>
+            </w:pPr>
+            <w:r>
+              <w:rPr>
+                <w:rFonts w:ascii="Times New Roman" w:hAnsi="Times New Roman" w:cs="Times New Roman"/>
+              </w:rPr>
+              <w:t>Вид учебных занятий</w:t>
+            </w:r>
+          </w:p>
+        </w:tc>
+        <w:tc>
+          <w:tcPr>
+            <w:tcW w:w="1416" w:type="dxa"/>
+            <w:vAlign w:val="center"/>
+          </w:tcPr>
+          <w:p>
+            <w:pPr>
+              <w:jc w:val="center"/>
+              <w:rPr>
+                <w:rFonts w:ascii="Times New Roman" w:hAnsi="Times New Roman" w:cs="Times New Roman"/>
+              </w:rPr>
+            </w:pPr>
+            <w:r>
+              <w:rPr>
+                <w:rFonts w:ascii="Times New Roman" w:hAnsi="Times New Roman" w:cs="Times New Roman"/>
+              </w:rPr>
+              <w:t>Количество часов</w:t>
+            </w:r>
+          </w:p>
+        </w:tc>
+      </w:tr>
+      <w:tr>
+        <w:trPr>
+          <w:trHeight w:val="367"/>
+        </w:trPr>
+        <w:tc>
+          <w:tcPr>
+            <w:tcW w:w="688" w:type="dxa"/>
+            <w:vMerge w:val="restart"/>
+            <w:vAlign w:val="center"/>
+          </w:tcPr>
+          <w:p>
+            <w:pPr>
+              <w:rPr>
+                <w:rFonts w:ascii="Times New Roman" w:hAnsi="Times New Roman" w:cs="Times New Roman"/>
+              </w:rPr>
+            </w:pPr>
+            <w:r>
+              <w:rPr>
+                <w:rFonts w:ascii="Times New Roman" w:hAnsi="Times New Roman" w:cs="Times New Roman"/>
+                <w:lang w:val="en-US"/>
+              </w:rPr>
+              <w:t>I</w:t>
+            </w:r>
+            <w:r>
+              <w:rPr>
+                <w:rFonts w:ascii="Times New Roman" w:hAnsi="Times New Roman" w:cs="Times New Roman"/>
+              </w:rPr>
+              <w:t>.</w:t>
+            </w:r>
+          </w:p>
+        </w:tc>
+        <w:tc>
+          <w:tcPr>
+            <w:tcW w:w="3702" w:type="dxa"/>
+            <w:vMerge w:val="restart"/>
+            <w:vAlign w:val="center"/>
+          </w:tcPr>
+          <w:p>
+            <w:pPr>
+              <w:rPr>
+                <w:rFonts w:ascii="Times New Roman" w:hAnsi="Times New Roman" w:cs="Times New Roman"/>
+                <w:iCs/>
+                <w:lang w:eastAsia="ru-RU"/>
+              </w:rPr>
+            </w:pPr>
+            <w:r>
+              <w:rPr>
+                <w:rFonts w:ascii="Times New Roman" w:hAnsi="Times New Roman" w:cs="Times New Roman"/>
+                <w:iCs/>
+                <w:lang w:eastAsia="ru-RU"/>
+              </w:rPr>
+              <w:t>Конечные автоматы</w:t>
+            </w:r>
+          </w:p>
+        </w:tc>
+        <w:tc>
+          <w:tcPr>
+            <w:tcW w:w="3852" w:type="dxa"/>
+            <w:vAlign w:val="center"/>
+          </w:tcPr>
+          <w:p>
+            <w:pPr>
+              <w:rPr>
+                <w:rFonts w:ascii="Times New Roman" w:hAnsi="Times New Roman" w:cs="Times New Roman"/>
+              </w:rPr>
+            </w:pPr>
+            <w:r>
+              <w:rPr>
+                <w:rFonts w:ascii="Times New Roman" w:hAnsi="Times New Roman" w:cs="Times New Roman"/>
+              </w:rPr>
+              <w:t>практические занятия</w:t>
+            </w:r>
+          </w:p>
+        </w:tc>
+        <w:tc>
+          <w:tcPr>
+            <w:tcW w:w="1416" w:type="dxa"/>
+            <w:vAlign w:val="center"/>
+          </w:tcPr>
+          <w:p>
+            <w:pPr>
+              <w:jc w:val="center"/>
+            </w:pPr>
+            <w:r>
+              <w:rPr>
+                <w:rFonts w:ascii="Times New Roman" w:hAnsi="Times New Roman" w:cs="Times New Roman"/>
+              </w:rPr>
+              <w:t>14</w:t>
+            </w:r>
+          </w:p>
+        </w:tc>
+      </w:tr>
+      <w:tr>
+        <w:trPr>
+          <w:trHeight w:val="367"/>
+        </w:trPr>
+        <w:tc>
+          <w:tcPr>
+            <w:tcW w:w="688" w:type="dxa"/>
+            <w:vMerge/>
+            <w:vAlign w:val="center"/>
+          </w:tcPr>
+          <w:p>
+            <w:pPr>
+              <w:rPr>
+                <w:rFonts w:ascii="Times New Roman" w:hAnsi="Times New Roman" w:cs="Times New Roman"/>
+              </w:rPr>
+            </w:pPr>
+          </w:p>
+        </w:tc>
+        <w:tc>
+          <w:tcPr>
+            <w:tcW w:w="3702" w:type="dxa"/>
+            <w:vMerge/>
+            <w:vAlign w:val="center"/>
+          </w:tcPr>
+          <w:p>
+            <w:pPr>
+              <w:rPr>
+                <w:rFonts w:ascii="Times New Roman" w:hAnsi="Times New Roman" w:cs="Times New Roman"/>
+              </w:rPr>
+            </w:pPr>
+          </w:p>
+        </w:tc>
+        <w:tc>
+          <w:tcPr>
+            <w:tcW w:w="3852" w:type="dxa"/>
+            <w:vAlign w:val="center"/>
+          </w:tcPr>
+          <w:p>
+            <w:pPr>
+              <w:rPr>
+                <w:rFonts w:ascii="Times New Roman" w:hAnsi="Times New Roman" w:cs="Times New Roman"/>
+              </w:rPr>
+            </w:pPr>
+            <w:r>
+              <w:rPr>
+                <w:rFonts w:ascii="Times New Roman" w:hAnsi="Times New Roman" w:cs="Times New Roman"/>
+              </w:rPr>
+              <w:t>контрольные работы</w:t>
+            </w:r>
+          </w:p>
+        </w:tc>
+        <w:tc>
+          <w:tcPr>
+            <w:tcW w:w="1416" w:type="dxa"/>
+            <w:vAlign w:val="center"/>
+          </w:tcPr>
+          <w:p>
+            <w:pPr>
+              <w:jc w:val="center"/>
+              <w:rPr>
+                <w:rFonts w:ascii="Times New Roman" w:hAnsi="Times New Roman" w:cs="Times New Roman"/>
+              </w:rPr>
+            </w:pPr>
+            <w:r>
+              <w:rPr>
+                <w:rFonts w:ascii="Times New Roman" w:hAnsi="Times New Roman" w:cs="Times New Roman"/>
+              </w:rPr>
+              <w:t>2</w:t>
+            </w:r>
+          </w:p>
+        </w:tc>
+      </w:tr>
+      <w:tr>
+        <w:trPr>
+          <w:trHeight w:val="367"/>
+        </w:trPr>
+        <w:tc>
+          <w:tcPr>
+            <w:tcW w:w="688" w:type="dxa"/>
+            <w:vMerge/>
+            <w:vAlign w:val="center"/>
+          </w:tcPr>
+          <w:p>
+            <w:pPr>
+              <w:rPr>
+                <w:rFonts w:ascii="Times New Roman" w:hAnsi="Times New Roman" w:cs="Times New Roman"/>
+              </w:rPr>
+            </w:pPr>
+          </w:p>
+        </w:tc>
+        <w:tc>
+          <w:tcPr>
+            <w:tcW w:w="3702" w:type="dxa"/>
+            <w:vMerge/>
+            <w:vAlign w:val="center"/>
+          </w:tcPr>
+          <w:p>
+            <w:pPr>
+              <w:rPr>
+                <w:rFonts w:ascii="Times New Roman" w:hAnsi="Times New Roman" w:cs="Times New Roman"/>
+              </w:rPr>
+            </w:pPr>
+          </w:p>
+        </w:tc>
+        <w:tc>
+          <w:tcPr>
+            <w:tcW w:w="3852" w:type="dxa"/>
+            <w:vAlign w:val="center"/>
+          </w:tcPr>
+          <w:p>
+            <w:pPr>
+              <w:rPr>
+                <w:rFonts w:ascii="Times New Roman" w:hAnsi="Times New Roman" w:cs="Times New Roman"/>
+              </w:rPr>
+            </w:pPr>
+            <w:r>
+              <w:rPr>
+                <w:rFonts w:ascii="Times New Roman" w:hAnsi="Times New Roman" w:cs="Times New Roman"/>
+              </w:rPr>
+              <w:t>самостоятельная работа</w:t>
+            </w:r>
+          </w:p>
+        </w:tc>
+        <w:tc>
+          <w:tcPr>
+            <w:tcW w:w="1416" w:type="dxa"/>
+            <w:vAlign w:val="center"/>
+          </w:tcPr>
+          <w:p>
+            <w:pPr>
+              <w:jc w:val="center"/>
+              <w:rPr>
+                <w:rFonts w:ascii="Times New Roman" w:hAnsi="Times New Roman" w:cs="Times New Roman"/>
+              </w:rPr>
+            </w:pPr>
+            <w:r>
+              <w:rPr>
+                <w:rFonts w:ascii="Times New Roman" w:hAnsi="Times New Roman" w:cs="Times New Roman"/>
+              </w:rPr>
+              <w:t>18</w:t>
+            </w:r>
+          </w:p>
+        </w:tc>
+      </w:tr>
+      <w:tr>
+        <w:trPr>
+          <w:trHeight w:val="367"/>
+        </w:trPr>
+        <w:tc>
+          <w:tcPr>
+            <w:tcW w:w="688" w:type="dxa"/>
+            <w:vMerge w:val="restart"/>
+            <w:vAlign w:val="center"/>
+          </w:tcPr>
+          <w:p>
+            <w:pPr>
+              <w:rPr>
+                <w:rFonts w:ascii="Times New Roman" w:hAnsi="Times New Roman" w:cs="Times New Roman"/>
+                <w:lang w:val="en-US"/>
+              </w:rPr>
+            </w:pPr>
+            <w:r>
+              <w:rPr>
+                <w:rFonts w:ascii="Times New Roman" w:hAnsi="Times New Roman" w:cs="Times New Roman"/>
+                <w:lang w:val="en-US"/>
+              </w:rPr>
+              <w:t>II</w:t>
+            </w:r>
+            <w:r>
+              <w:rPr>
+                <w:rFonts w:ascii="Times New Roman" w:hAnsi="Times New Roman" w:cs="Times New Roman"/>
+              </w:rPr>
+              <w:t>.</w:t>
+            </w:r>
+          </w:p>
+        </w:tc>
+        <w:tc>
+          <w:tcPr>
+            <w:tcW w:w="3702" w:type="dxa"/>
+            <w:vMerge w:val="restart"/>
+            <w:vAlign w:val="center"/>
+          </w:tcPr>
+          <w:p>
+            <w:pPr>
+              <w:rPr>
+                <w:rFonts w:ascii="Times New Roman" w:hAnsi="Times New Roman" w:cs="Times New Roman"/>
+              </w:rPr>
+            </w:pPr>
+            <w:r>
+              <w:rPr>
+                <w:rFonts w:ascii="Times New Roman" w:hAnsi="Times New Roman" w:cs="Times New Roman"/>
+              </w:rPr>
+              <w:t>Формальные грамматики</w:t>
+            </w:r>
+          </w:p>
+        </w:tc>
+        <w:tc>
+          <w:tcPr>
+            <w:tcW w:w="3852" w:type="dxa"/>
+            <w:vAlign w:val="center"/>
+          </w:tcPr>
+          <w:p>
+            <w:pPr>
+              <w:rPr>
+                <w:rFonts w:ascii="Times New Roman" w:hAnsi="Times New Roman" w:cs="Times New Roman"/>
+              </w:rPr>
+            </w:pPr>
+            <w:r>
+              <w:rPr>
+                <w:rFonts w:ascii="Times New Roman" w:hAnsi="Times New Roman" w:cs="Times New Roman"/>
+              </w:rPr>
+              <w:t>практические занятия</w:t>
+            </w:r>
+          </w:p>
+        </w:tc>
+        <w:tc>
+          <w:tcPr>
+            <w:tcW w:w="1416" w:type="dxa"/>
+            <w:vAlign w:val="center"/>
+          </w:tcPr>
+          <w:p>
+            <w:pPr>
+              <w:jc w:val="center"/>
+            </w:pPr>
+            <w:r>
+              <w:rPr>
+                <w:rFonts w:ascii="Times New Roman" w:hAnsi="Times New Roman" w:cs="Times New Roman"/>
+              </w:rPr>
+              <w:t>12</w:t>
+            </w:r>
+          </w:p>
+        </w:tc>
+      </w:tr>
+      <w:tr>
+        <w:trPr>
+          <w:trHeight w:val="367"/>
+        </w:trPr>
+        <w:tc>
+          <w:tcPr>
+            <w:tcW w:w="688" w:type="dxa"/>
+            <w:vMerge/>
+            <w:vAlign w:val="center"/>
+          </w:tcPr>
+          <w:p>
+            <w:pPr>
+              <w:rPr>
+                <w:rFonts w:ascii="Times New Roman" w:hAnsi="Times New Roman" w:cs="Times New Roman"/>
+                <w:lang w:val="en-US"/>
+              </w:rPr>
+            </w:pPr>
+          </w:p>
+        </w:tc>
+        <w:tc>
+          <w:tcPr>
+            <w:tcW w:w="3702" w:type="dxa"/>
+            <w:vMerge/>
+            <w:vAlign w:val="center"/>
+          </w:tcPr>
+          <w:p>
+            <w:pPr>
+              <w:rPr>
+                <w:rFonts w:ascii="Times New Roman" w:hAnsi="Times New Roman" w:cs="Times New Roman"/>
+              </w:rPr>
+            </w:pPr>
+          </w:p>
+        </w:tc>
+        <w:tc>
+          <w:tcPr>
+            <w:tcW w:w="3852" w:type="dxa"/>
+            <w:vAlign w:val="center"/>
+          </w:tcPr>
+          <w:p>
+            <w:pPr>
+              <w:rPr>
+                <w:rFonts w:ascii="Times New Roman" w:hAnsi="Times New Roman" w:cs="Times New Roman"/>
+              </w:rPr>
+            </w:pPr>
+            <w:r>
+              <w:rPr>
+                <w:rFonts w:ascii="Times New Roman" w:hAnsi="Times New Roman" w:cs="Times New Roman"/>
+              </w:rPr>
+              <w:t>контрольные работы</w:t>
+            </w:r>
+          </w:p>
+        </w:tc>
+        <w:tc>
+          <w:tcPr>
+            <w:tcW w:w="1416" w:type="dxa"/>
+            <w:vAlign w:val="center"/>
+          </w:tcPr>
+          <w:p>
+            <w:pPr>
+              <w:jc w:val="center"/>
+              <w:rPr>
+                <w:rFonts w:ascii="Times New Roman" w:hAnsi="Times New Roman" w:cs="Times New Roman"/>
+              </w:rPr>
+            </w:pPr>
+            <w:r>
+              <w:rPr>
+                <w:rFonts w:ascii="Times New Roman" w:hAnsi="Times New Roman" w:cs="Times New Roman"/>
+              </w:rPr>
+              <w:t>2</w:t>
+            </w:r>
+          </w:p>
+        </w:tc>
+      </w:tr>
+      <w:tr>
+        <w:trPr>
+          <w:trHeight w:val="367"/>
+        </w:trPr>
+        <w:tc>
+          <w:tcPr>
+            <w:tcW w:w="688" w:type="dxa"/>
+            <w:vMerge/>
+            <w:vAlign w:val="center"/>
+          </w:tcPr>
+          <w:p>
+            <w:pPr>
+              <w:rPr>
+                <w:rFonts w:ascii="Times New Roman" w:hAnsi="Times New Roman" w:cs="Times New Roman"/>
+              </w:rPr>
+            </w:pPr>
+          </w:p>
+        </w:tc>
+        <w:tc>
+          <w:tcPr>
+            <w:tcW w:w="3702" w:type="dxa"/>
+            <w:vMerge/>
+            <w:vAlign w:val="center"/>
+          </w:tcPr>
+          <w:p>
+            <w:pPr>
+              <w:rPr>
+                <w:rFonts w:ascii="Times New Roman" w:hAnsi="Times New Roman" w:cs="Times New Roman"/>
+              </w:rPr>
+            </w:pPr>
+          </w:p>
+        </w:tc>
+        <w:tc>
+          <w:tcPr>
+            <w:tcW w:w="3852" w:type="dxa"/>
+            <w:vAlign w:val="center"/>
+          </w:tcPr>
+          <w:p>
+            <w:pPr>
+              <w:rPr>
+                <w:rFonts w:ascii="Times New Roman" w:hAnsi="Times New Roman" w:cs="Times New Roman"/>
+              </w:rPr>
+            </w:pPr>
+            <w:r>
+              <w:rPr>
+                <w:rFonts w:ascii="Times New Roman" w:hAnsi="Times New Roman" w:cs="Times New Roman"/>
+              </w:rPr>
+              <w:t>самостоятельная работа</w:t>
+            </w:r>
+          </w:p>
+        </w:tc>
+        <w:tc>
+          <w:tcPr>
+            <w:tcW w:w="1416" w:type="dxa"/>
+            <w:vAlign w:val="center"/>
+          </w:tcPr>
+          <w:p>
+            <w:pPr>
+              <w:jc w:val="center"/>
+              <w:rPr>
+                <w:rFonts w:ascii="Times New Roman" w:hAnsi="Times New Roman" w:cs="Times New Roman"/>
+              </w:rPr>
+            </w:pPr>
+            <w:r>
+              <w:rPr>
+                <w:rFonts w:ascii="Times New Roman" w:hAnsi="Times New Roman" w:cs="Times New Roman"/>
+              </w:rPr>
+              <w:t>20</w:t>
+            </w:r>
+          </w:p>
+        </w:tc>
+      </w:tr>
+      <w:tr>
+        <w:trPr>
+          <w:trHeight w:val="375"/>
+        </w:trPr>
+        <w:tc>
+          <w:tcPr>
+            <w:tcW w:w="688" w:type="dxa"/>
+            <w:vAlign w:val="center"/>
+          </w:tcPr>
+          <w:p>
+            <w:pPr>
+              <w:rPr>
+                <w:rFonts w:ascii="Times New Roman" w:hAnsi="Times New Roman" w:cs="Times New Roman"/>
+                <w:lang w:val="en-US"/>
+              </w:rPr>
+            </w:pPr>
+            <w:r>
+              <w:rPr>
+                <w:rFonts w:ascii="Times New Roman" w:hAnsi="Times New Roman" w:cs="Times New Roman"/>
+                <w:lang w:val="en-US"/>
+              </w:rPr>
+              <w:t>III.</w:t>
+            </w:r>
+          </w:p>
+        </w:tc>
+        <w:tc>
+          <w:tcPr>
+            <w:tcW w:w="3702" w:type="dxa"/>
+            <w:vAlign w:val="center"/>
+          </w:tcPr>
+          <w:p>
+            <w:pPr>
+              <w:rPr>
+                <w:rFonts w:ascii="Times New Roman" w:hAnsi="Times New Roman" w:cs="Times New Roman"/>
+              </w:rPr>
+            </w:pPr>
+            <w:r>
+              <w:rPr>
+                <w:rFonts w:ascii="Times New Roman" w:hAnsi="Times New Roman" w:cs="Times New Roman"/>
+              </w:rPr>
+              <w:t>Промежуточная аттестация</w:t>
+            </w:r>
+          </w:p>
+        </w:tc>
+        <w:tc>
+          <w:tcPr>
+            <w:tcW w:w="3852" w:type="dxa"/>
+            <w:vAlign w:val="center"/>
+          </w:tcPr>
+          <w:p>
+            <w:pPr>
+              <w:rPr>
+                <w:rFonts w:ascii="Times New Roman" w:hAnsi="Times New Roman" w:cs="Times New Roman"/>
+              </w:rPr>
+            </w:pPr>
+            <w:r>
+              <w:rPr>
+                <w:rFonts w:ascii="Times New Roman" w:hAnsi="Times New Roman" w:cs="Times New Roman"/>
+              </w:rPr>
+              <w:t>зачёт</w:t>
+            </w:r>
+          </w:p>
+        </w:tc>
+        <w:tc>
+          <w:tcPr>
+            <w:tcW w:w="1416" w:type="dxa"/>
+            <w:vAlign w:val="center"/>
+          </w:tcPr>
+          <w:p>
+            <w:pPr>
+              <w:jc w:val="center"/>
+              <w:rPr>
+                <w:rFonts w:ascii="Times New Roman" w:hAnsi="Times New Roman" w:cs="Times New Roman"/>
+                <w:lang w:val="en-US"/>
+              </w:rPr>
+            </w:pPr>
+            <w:r>
+              <w:rPr>
+                <w:rFonts w:ascii="Times New Roman" w:hAnsi="Times New Roman" w:cs="Times New Roman"/>
+                <w:lang w:val="en-US"/>
+              </w:rPr>
+              <w:t>2</w:t>
+            </w:r>
+          </w:p>
+        </w:tc>
+      </w:tr>
+    </w:tbl>
+    <w:p>
+      <w:pPr>
+        <w:rPr>
+          <w:rFonts w:ascii="Times New Roman" w:hAnsi="Times New Roman" w:cs="Times New Roman"/>
+        </w:rPr>
+      </w:pPr>
+    </w:p>
+    <w:p>
+      <w:pPr>
+        <w:jc w:val="both"/>
+        <w:rPr>
+          <w:rFonts w:ascii="Times New Roman" w:hAnsi="Times New Roman" w:cs="Times New Roman"/>
+        </w:rPr>
+      </w:pPr>
+      <w:r>
+        <w:rPr>
+          <w:rFonts w:ascii="Times New Roman" w:hAnsi="Times New Roman" w:cs="Times New Roman"/>
+        </w:rPr>
+        <w:t xml:space="preserve">Раздел 1: </w:t>
+      </w:r>
+      <w:r>
+        <w:rPr>
+          <w:rFonts w:ascii="Times New Roman" w:hAnsi="Times New Roman" w:cs="Times New Roman"/>
+          <w:iCs/>
+          <w:lang w:eastAsia="ru-RU"/>
+        </w:rPr>
+        <w:t>Конечные автоматы</w:t>
+      </w:r>
+      <w:r>
+        <w:rPr>
+          <w:rFonts w:ascii="Times New Roman" w:hAnsi="Times New Roman" w:cs="Times New Roman"/>
+        </w:rPr>
+        <w:t>.</w:t>
+      </w:r>
+    </w:p>
+    <w:p>
+      <w:pPr>
+        <w:pStyle w:val="af3"/>
+        <w:numPr>
+          <w:ilvl w:val="0"/>
+          <w:numId w:val="24"/>
+        </w:numPr>
+        <w:suppressAutoHyphens/>
+        <w:jc w:val="both"/>
+        <w:rPr>
+          <w:rFonts w:ascii="Times New Roman" w:hAnsi="Times New Roman" w:cs="Times New Roman"/>
+        </w:rPr>
+      </w:pPr>
+      <w:proofErr w:type="spellStart"/>
+      <w:r>
+        <w:rPr>
+          <w:rFonts w:ascii="Times New Roman" w:hAnsi="Times New Roman" w:cs="Times New Roman"/>
+        </w:rPr>
+        <w:t>Детермнированные</w:t>
+      </w:r>
+      <w:proofErr w:type="spellEnd"/>
+      <w:r>
+        <w:rPr>
+          <w:rFonts w:ascii="Times New Roman" w:hAnsi="Times New Roman" w:cs="Times New Roman"/>
+        </w:rPr>
+        <w:t xml:space="preserve"> конечные автоматы.</w:t>
+      </w:r>
+    </w:p>
+    <w:p>
+      <w:pPr>
+        <w:pStyle w:val="af3"/>
+        <w:numPr>
+          <w:ilvl w:val="0"/>
+          <w:numId w:val="24"/>
+        </w:numPr>
+        <w:suppressAutoHyphens/>
+        <w:jc w:val="both"/>
+        <w:rPr>
+          <w:rFonts w:ascii="Times New Roman" w:hAnsi="Times New Roman" w:cs="Times New Roman"/>
+        </w:rPr>
+      </w:pPr>
+      <w:r>
+        <w:rPr>
+          <w:rFonts w:ascii="Times New Roman" w:hAnsi="Times New Roman" w:cs="Times New Roman"/>
+        </w:rPr>
+        <w:t>Минимизация детерминированных конечных автоматов.</w:t>
+      </w:r>
+    </w:p>
+    <w:p>
+      <w:pPr>
+        <w:pStyle w:val="af3"/>
+        <w:numPr>
+          <w:ilvl w:val="0"/>
+          <w:numId w:val="24"/>
+        </w:numPr>
+        <w:suppressAutoHyphens/>
+        <w:jc w:val="both"/>
+        <w:rPr>
+          <w:rFonts w:ascii="Times New Roman" w:hAnsi="Times New Roman" w:cs="Times New Roman"/>
+        </w:rPr>
+      </w:pPr>
+      <w:r>
+        <w:rPr>
+          <w:rFonts w:ascii="Times New Roman" w:hAnsi="Times New Roman" w:cs="Times New Roman"/>
+        </w:rPr>
+        <w:t>Использование детерминированных конечных автоматов для поиска и замены большого количества фрагментов текста.</w:t>
+      </w:r>
+    </w:p>
+    <w:p>
+      <w:pPr>
+        <w:pStyle w:val="af3"/>
+        <w:numPr>
+          <w:ilvl w:val="0"/>
+          <w:numId w:val="24"/>
+        </w:numPr>
+        <w:suppressAutoHyphens/>
+        <w:jc w:val="both"/>
+        <w:rPr>
+          <w:rFonts w:ascii="Times New Roman" w:hAnsi="Times New Roman" w:cs="Times New Roman"/>
+        </w:rPr>
+      </w:pPr>
+      <w:r>
+        <w:rPr>
+          <w:rFonts w:ascii="Times New Roman" w:hAnsi="Times New Roman" w:cs="Times New Roman"/>
+        </w:rPr>
+        <w:t>Недетерминированные конечные автоматы.</w:t>
+      </w:r>
+    </w:p>
+    <w:p>
+      <w:pPr>
+        <w:pStyle w:val="af3"/>
+        <w:numPr>
+          <w:ilvl w:val="0"/>
+          <w:numId w:val="24"/>
+        </w:numPr>
+        <w:suppressAutoHyphens/>
+        <w:jc w:val="both"/>
+        <w:rPr>
+          <w:rFonts w:ascii="Times New Roman" w:hAnsi="Times New Roman" w:cs="Times New Roman"/>
+        </w:rPr>
+      </w:pPr>
+      <w:r>
+        <w:rPr>
+          <w:rFonts w:ascii="Times New Roman" w:hAnsi="Times New Roman" w:cs="Times New Roman"/>
+        </w:rPr>
+        <w:t>Автоматическая обработка недетерминированных конечных автоматов.</w:t>
+      </w:r>
+    </w:p>
+    <w:p>
+      <w:pPr>
+        <w:pStyle w:val="af3"/>
+        <w:numPr>
+          <w:ilvl w:val="0"/>
+          <w:numId w:val="24"/>
+        </w:numPr>
+        <w:suppressAutoHyphens/>
+        <w:jc w:val="both"/>
+        <w:rPr>
+          <w:rFonts w:ascii="Times New Roman" w:hAnsi="Times New Roman" w:cs="Times New Roman"/>
+        </w:rPr>
+      </w:pPr>
+      <w:r>
+        <w:rPr>
+          <w:rFonts w:ascii="Times New Roman" w:hAnsi="Times New Roman" w:cs="Times New Roman"/>
+        </w:rPr>
+        <w:t>Использование конечных автоматов для лексического анализа. Пример программы, использующей конечный автомат для транслитерации.</w:t>
+      </w:r>
+    </w:p>
+    <w:p>
+      <w:pPr>
+        <w:pStyle w:val="af3"/>
+        <w:numPr>
+          <w:ilvl w:val="0"/>
+          <w:numId w:val="24"/>
+        </w:numPr>
+        <w:suppressAutoHyphens/>
+        <w:jc w:val="both"/>
+        <w:rPr>
+          <w:rFonts w:ascii="Times New Roman" w:hAnsi="Times New Roman" w:cs="Times New Roman"/>
+        </w:rPr>
+      </w:pPr>
+      <w:r>
+        <w:rPr>
+          <w:rFonts w:ascii="Times New Roman" w:hAnsi="Times New Roman" w:cs="Times New Roman"/>
+        </w:rPr>
+        <w:t>Средства для автоматического построения лексических анализаторов.</w:t>
+      </w:r>
+    </w:p>
+    <w:p>
+      <w:pPr>
+        <w:pStyle w:val="af3"/>
+        <w:numPr>
+          <w:ilvl w:val="0"/>
+          <w:numId w:val="24"/>
+        </w:numPr>
+        <w:suppressAutoHyphens/>
+        <w:jc w:val="both"/>
+        <w:rPr>
+          <w:rFonts w:ascii="Times New Roman" w:hAnsi="Times New Roman" w:cs="Times New Roman"/>
+        </w:rPr>
+      </w:pPr>
+      <w:r>
+        <w:rPr>
+          <w:rFonts w:ascii="Times New Roman" w:hAnsi="Times New Roman" w:cs="Times New Roman"/>
+        </w:rPr>
+        <w:t>Контрольная работа.</w:t>
+      </w:r>
+    </w:p>
+    <w:p>
+      <w:pPr>
+        <w:pStyle w:val="af3"/>
+        <w:numPr>
+          <w:ilvl w:val="0"/>
+          <w:numId w:val="24"/>
+        </w:numPr>
+        <w:suppressAutoHyphens/>
+        <w:jc w:val="both"/>
+        <w:rPr>
+          <w:rFonts w:ascii="Times New Roman" w:hAnsi="Times New Roman" w:cs="Times New Roman"/>
+        </w:rPr>
+      </w:pPr>
+      <w:r>
+        <w:rPr>
+          <w:rFonts w:ascii="Times New Roman" w:hAnsi="Times New Roman" w:cs="Times New Roman"/>
+        </w:rPr>
+        <w:t>Переписывание контрольной работы.</w:t>
+      </w:r>
+    </w:p>
+    <w:p>
+      <w:pPr>
+        <w:jc w:val="both"/>
+        <w:rPr>
+          <w:rFonts w:ascii="Times New Roman" w:hAnsi="Times New Roman" w:cs="Times New Roman"/>
+        </w:rPr>
+      </w:pPr>
+      <w:r>
+        <w:rPr>
+          <w:rFonts w:ascii="Times New Roman" w:hAnsi="Times New Roman" w:cs="Times New Roman"/>
+        </w:rPr>
+        <w:t>Раздел 2: Формальные грамматики</w:t>
+      </w:r>
+      <w:r>
+        <w:rPr>
+          <w:rFonts w:ascii="Times New Roman" w:hAnsi="Times New Roman" w:cs="Times New Roman"/>
+          <w:iCs/>
+          <w:lang w:eastAsia="ru-RU"/>
+        </w:rPr>
+        <w:t>.</w:t>
+      </w:r>
+    </w:p>
+    <w:p>
+      <w:pPr>
+        <w:pStyle w:val="af3"/>
+        <w:numPr>
+          <w:ilvl w:val="0"/>
+          <w:numId w:val="25"/>
+        </w:numPr>
+        <w:suppressAutoHyphens/>
+        <w:jc w:val="both"/>
+        <w:rPr>
+          <w:rFonts w:ascii="Times New Roman" w:hAnsi="Times New Roman" w:cs="Times New Roman"/>
+        </w:rPr>
+      </w:pPr>
+      <w:r>
+        <w:rPr>
+          <w:rFonts w:ascii="Times New Roman" w:hAnsi="Times New Roman" w:cs="Times New Roman"/>
+        </w:rPr>
+        <w:t>Введение</w:t>
+      </w:r>
+      <w:r>
+        <w:rPr>
+          <w:rFonts w:ascii="Times New Roman" w:hAnsi="Times New Roman" w:cs="Times New Roman"/>
+          <w:i/>
+          <w:iCs/>
+        </w:rPr>
+        <w:t>.</w:t>
+      </w:r>
+    </w:p>
+    <w:p>
+      <w:pPr>
+        <w:pStyle w:val="af3"/>
+        <w:numPr>
+          <w:ilvl w:val="0"/>
+          <w:numId w:val="25"/>
+        </w:numPr>
+        <w:suppressAutoHyphens/>
+        <w:jc w:val="both"/>
+        <w:rPr>
+          <w:rFonts w:ascii="Times New Roman" w:hAnsi="Times New Roman" w:cs="Times New Roman"/>
+        </w:rPr>
+      </w:pPr>
+      <w:r>
+        <w:rPr>
+          <w:rFonts w:ascii="Times New Roman" w:hAnsi="Times New Roman" w:cs="Times New Roman"/>
+        </w:rPr>
+        <w:t>Деревья разбора.</w:t>
+      </w:r>
+    </w:p>
+    <w:p>
+      <w:pPr>
+        <w:pStyle w:val="af3"/>
+        <w:numPr>
+          <w:ilvl w:val="0"/>
+          <w:numId w:val="25"/>
+        </w:numPr>
+        <w:suppressAutoHyphens/>
+        <w:jc w:val="both"/>
+        <w:rPr>
+          <w:rFonts w:ascii="Times New Roman" w:hAnsi="Times New Roman" w:cs="Times New Roman"/>
+        </w:rPr>
+      </w:pPr>
+      <w:r>
+        <w:rPr>
+          <w:rFonts w:ascii="Times New Roman" w:hAnsi="Times New Roman" w:cs="Times New Roman"/>
+        </w:rPr>
+        <w:t>Методы построения деревьев разбора.</w:t>
+      </w:r>
+    </w:p>
+    <w:p>
+      <w:pPr>
+        <w:pStyle w:val="af3"/>
+        <w:numPr>
+          <w:ilvl w:val="0"/>
+          <w:numId w:val="25"/>
+        </w:numPr>
+        <w:suppressAutoHyphens/>
+        <w:jc w:val="both"/>
+        <w:rPr>
+          <w:rFonts w:ascii="Times New Roman" w:hAnsi="Times New Roman" w:cs="Times New Roman"/>
+        </w:rPr>
+      </w:pPr>
+      <w:r>
+        <w:rPr>
+          <w:rFonts w:ascii="Times New Roman" w:hAnsi="Times New Roman" w:cs="Times New Roman"/>
+        </w:rPr>
+        <w:t>Алгоритм Кока-Янгера-</w:t>
+      </w:r>
+      <w:proofErr w:type="spellStart"/>
+      <w:r>
+        <w:rPr>
+          <w:rFonts w:ascii="Times New Roman" w:hAnsi="Times New Roman" w:cs="Times New Roman"/>
+        </w:rPr>
+        <w:t>Касами</w:t>
+      </w:r>
+      <w:proofErr w:type="spellEnd"/>
+      <w:r>
+        <w:rPr>
+          <w:rFonts w:ascii="Times New Roman" w:hAnsi="Times New Roman" w:cs="Times New Roman"/>
+        </w:rPr>
+        <w:t>.</w:t>
+      </w:r>
+    </w:p>
+    <w:p>
+      <w:pPr>
+        <w:pStyle w:val="af3"/>
+        <w:numPr>
+          <w:ilvl w:val="0"/>
+          <w:numId w:val="25"/>
+        </w:numPr>
+        <w:suppressAutoHyphens/>
+        <w:jc w:val="both"/>
+        <w:rPr>
+          <w:rFonts w:ascii="Times New Roman" w:hAnsi="Times New Roman" w:cs="Times New Roman"/>
+        </w:rPr>
+      </w:pPr>
+      <w:r>
+        <w:rPr>
+          <w:rFonts w:ascii="Times New Roman" w:hAnsi="Times New Roman" w:cs="Times New Roman"/>
+        </w:rPr>
+        <w:t>Алгоритм Эрли.</w:t>
+      </w:r>
+    </w:p>
+    <w:p>
+      <w:pPr>
+        <w:pStyle w:val="af3"/>
+        <w:numPr>
+          <w:ilvl w:val="0"/>
+          <w:numId w:val="25"/>
+        </w:numPr>
+        <w:suppressAutoHyphens/>
+        <w:jc w:val="both"/>
+        <w:rPr>
+          <w:rFonts w:ascii="Times New Roman" w:hAnsi="Times New Roman" w:cs="Times New Roman"/>
+        </w:rPr>
+      </w:pPr>
+      <w:r>
+        <w:rPr>
+          <w:rFonts w:ascii="Times New Roman" w:hAnsi="Times New Roman" w:cs="Times New Roman"/>
+        </w:rPr>
+        <w:t>Средства для автоматического построения синтаксических анализаторов.</w:t>
+      </w:r>
+    </w:p>
+    <w:p>
+      <w:pPr>
+        <w:pStyle w:val="af3"/>
+        <w:numPr>
+          <w:ilvl w:val="0"/>
+          <w:numId w:val="25"/>
+        </w:numPr>
+        <w:suppressAutoHyphens/>
+        <w:jc w:val="both"/>
+        <w:rPr>
+          <w:rFonts w:ascii="Times New Roman" w:hAnsi="Times New Roman" w:cs="Times New Roman"/>
+        </w:rPr>
+      </w:pPr>
+      <w:r>
+        <w:rPr>
+          <w:rFonts w:ascii="Times New Roman" w:hAnsi="Times New Roman" w:cs="Times New Roman"/>
+        </w:rPr>
+        <w:t>Контрольная работа.</w:t>
+      </w:r>
+    </w:p>
+    <w:p>
+      <w:pPr>
+        <w:pStyle w:val="af3"/>
+        <w:numPr>
+          <w:ilvl w:val="0"/>
+          <w:numId w:val="25"/>
+        </w:numPr>
+        <w:jc w:val="both"/>
+        <w:rPr>
+          <w:rFonts w:ascii="Times New Roman" w:hAnsi="Times New Roman" w:cs="Times New Roman"/>
+          <w:b/>
+          <w:bCs/>
+        </w:rPr>
+      </w:pPr>
+      <w:r>
+        <w:rPr>
+          <w:rFonts w:ascii="Times New Roman" w:hAnsi="Times New Roman" w:cs="Times New Roman"/>
+        </w:rPr>
+        <w:t>Переписывание контрольной работы.</w:t>
+      </w:r>
+    </w:p>
+    <w:p>
+      <w:pPr>
+        <w:pStyle w:val="af3"/>
+        <w:jc w:val="both"/>
+        <w:rPr>
+          <w:rFonts w:ascii="Times New Roman" w:hAnsi="Times New Roman" w:cs="Times New Roman"/>
+          <w:b/>
+          <w:bCs/>
+        </w:rPr>
+      </w:pPr>
+    </w:p>
+    <w:p>
+      <w:pPr>
+        <w:rPr>
+          <w:rFonts w:ascii="Times New Roman" w:hAnsi="Times New Roman" w:cs="Times New Roman"/>
+          <w:b/>
+          <w:bCs/>
+        </w:rPr>
+      </w:pPr>
+      <w:r>
+        <w:rPr>
+          <w:rFonts w:ascii="Times New Roman" w:hAnsi="Times New Roman" w:cs="Times New Roman"/>
+          <w:b/>
+          <w:bCs/>
+        </w:rPr>
+        <w:br w:type="page"/>
+      </w:r>
+    </w:p>
+    <w:p>
+      <w:pPr>
+        <w:jc w:val="both"/>
+        <w:rPr>
+          <w:rFonts w:ascii="Times New Roman" w:hAnsi="Times New Roman" w:cs="Times New Roman"/>
+        </w:rPr>
+      </w:pPr>
+      <w:r>
+        <w:rPr>
+          <w:rFonts w:ascii="Times New Roman" w:hAnsi="Times New Roman" w:cs="Times New Roman"/>
+          <w:b/>
+          <w:bCs/>
+        </w:rPr>
+        <w:lastRenderedPageBreak/>
         <w:t xml:space="preserve">Вариант реализации </w:t>
       </w:r>
       <w:r>
@@ -10461,6 +11744,34 @@
         </w:rPr>
         <w:t xml:space="preserve"> </w:t>
       </w:r>
+      <w:r>
+        <w:rPr>
+          <w:rFonts w:ascii="Times New Roman" w:hAnsi="Times New Roman" w:cs="Times New Roman"/>
+          <w:b/>
+          <w:bCs/>
+        </w:rPr>
+        <w:t xml:space="preserve">Методы и средства автоматической обработки текстов. </w:t>
+      </w:r>
+      <w:r>
+        <w:rPr>
+          <w:rFonts w:ascii="Times New Roman" w:hAnsi="Times New Roman" w:cs="Times New Roman"/>
+        </w:rPr>
+        <w:t xml:space="preserve">Текущий контроль успеваемости реализуется при помощи </w:t>
+      </w:r>
+      <w:r>
+        <w:rPr>
+          <w:rFonts w:ascii="Times New Roman" w:eastAsia="Calibri" w:hAnsi="Times New Roman" w:cs="Times New Roman"/>
+          <w:color w:val="000000"/>
+          <w:highlight w:val="white"/>
+        </w:rPr>
+        <w:t>двух</w:t>
+      </w:r>
+      <w:r>
+        <w:rPr>
+          <w:rFonts w:ascii="Times New Roman" w:hAnsi="Times New Roman" w:cs="Times New Roman"/>
+        </w:rPr>
+        <w:t xml:space="preserve"> контрольных работ, предлагаемых студентам в конце каждого раздела. На контрольной работе допустимо пользоваться дополнительными источниками информации, кроме общения между собой и вопросов на форумах. В случае выявления такого общения, равно как и заимствований из работ других обучающихся, за контрольную работу в целом ставится 0 баллов, причем в случае заимствований 0 баллов ставится всем обучающимся, в тексте работ которых обнаружены совпадающие фрагменты. Обычно, контрольная работа содержит от одной до пяти задач каждому обучающемуся индивидуально, которые нужно решить за отведенное время (2 часа). Каждая отдельная задача имеет определенное, зависящее от нее максимальное количество баллов. В некоторых контрольных работах решения последующих задач могут зависеть от решения предыдущих.</w:t>
+      </w:r>
     </w:p>
     <w:p>
       <w:pPr>
@@ -10616,6 +11927,7 @@
           <w:b/>
           <w:bCs/>
         </w:rPr>
+        <w:lastRenderedPageBreak/>
         <w:t xml:space="preserve">Вариант реализации 1: </w:t>
       </w:r>
       <w:r>
@@ -10818,29 +12130,155 @@
           <w:rFonts w:ascii="Times New Roman" w:hAnsi="Times New Roman" w:cs="Times New Roman"/>
           <w:bCs/>
         </w:rPr>
+        <w:t xml:space="preserve">Каждое задание имеет срок выполнения (по умолчанию 2 недели, но в разделе 3.1.4 может указываться другой срок для конкретных заданий), при пропуске срока вычитается 0.5 балла за каждую неделю задержки (начиная с -0.5 при первом пропуске срока) из максимального балла за каждую задачу из домашней работы. Каждая задача также имеет фиксированное количество «бесплатных» попыток сдачи (по умолчанию две), после которых каждая следующая попытка сдачи приводит к вычитанию 0.5 балла из максимального балла за задачу. При этом исправления замечаний должны быть сданы за неделю после получения замечаний, иначе за каждую неделю пропуска срока начиная с первой вычитается 0.5 балла из максимального балла. </w:t>
+      </w:r>
+      <w:r>
+        <w:rPr>
+          <w:rFonts w:ascii="Times New Roman" w:hAnsi="Times New Roman" w:cs="Times New Roman"/>
+          <w:bCs/>
+        </w:rPr>
+        <w:t xml:space="preserve">Попытка сдачи, в которой не реализованы все требования условия, уменьшает максимальный балл за задачу пропорционально объёму нереализованных требований. </w:t>
+      </w:r>
+      <w:r>
+        <w:rPr>
+          <w:rFonts w:ascii="Times New Roman" w:hAnsi="Times New Roman" w:cs="Times New Roman"/>
+          <w:bCs/>
+        </w:rPr>
+        <w:t>Штрафы к максимальному баллу, полученные таким образом, никогда не могут быть меньше текущего балла, при этом текущий балл никогда не может уменьшаться. В случае, если максимальный балл упал до уровня текущего, балл за задачу фиксируется и дальнейшие исправления к ней не принимаются.</w:t>
+      </w:r>
+      <w:r>
+        <w:rPr>
+          <w:rFonts w:ascii="Times New Roman" w:hAnsi="Times New Roman" w:cs="Times New Roman"/>
+          <w:bCs/>
+        </w:rPr>
+        <w:t xml:space="preserve"> Штрафы, полученные таким образом, не могут уменьшить максимальный балл за задачу более чем на 50% от его исходного значения (то есть за задачу всегда можно получить половину баллов, если она полностью сделана).</w:t>
+      </w:r>
+    </w:p>
+    <w:p>
+      <w:pPr>
+        <w:ind w:firstLine="720"/>
+        <w:jc w:val="both"/>
+        <w:rPr>
+          <w:rFonts w:ascii="Times New Roman" w:hAnsi="Times New Roman" w:cs="Times New Roman"/>
+          <w:bCs/>
+        </w:rPr>
+      </w:pPr>
+      <w:r>
+        <w:rPr>
+          <w:rFonts w:ascii="Times New Roman" w:hAnsi="Times New Roman" w:cs="Times New Roman"/>
+          <w:bCs/>
+        </w:rPr>
+        <w:t xml:space="preserve">Например, положим, есть задача, максимальный балл за которую составляет 10 баллов. Положим, </w:t>
+      </w:r>
+      <w:proofErr w:type="gramStart"/>
+      <w:r>
+        <w:rPr>
+          <w:rFonts w:ascii="Times New Roman" w:hAnsi="Times New Roman" w:cs="Times New Roman"/>
+          <w:bCs/>
+        </w:rPr>
+        <w:t>обучающийся</w:t>
+      </w:r>
+      <w:proofErr w:type="gramEnd"/>
+      <w:r>
+        <w:rPr>
+          <w:rFonts w:ascii="Times New Roman" w:hAnsi="Times New Roman" w:cs="Times New Roman"/>
+          <w:bCs/>
+        </w:rPr>
+        <w:t xml:space="preserve"> А сдал сразу правильное решение задачи, но за день после установленного срока сдачи, он получает 9.5 баллов. Положим, </w:t>
+      </w:r>
+      <w:proofErr w:type="gramStart"/>
+      <w:r>
+        <w:rPr>
+          <w:rFonts w:ascii="Times New Roman" w:hAnsi="Times New Roman" w:cs="Times New Roman"/>
+          <w:bCs/>
+        </w:rPr>
+        <w:t>обучающийся</w:t>
+      </w:r>
+      <w:proofErr w:type="gramEnd"/>
+      <w:r>
+        <w:rPr>
+          <w:rFonts w:ascii="Times New Roman" w:hAnsi="Times New Roman" w:cs="Times New Roman"/>
+          <w:bCs/>
+        </w:rPr>
+        <w:t xml:space="preserve"> Б сдал задачу с третьей попытки, при этом первая попытка была сделана в срок, вторая — через две недели и один день с момента получения замечаний к первой попытке, третья — в течение трёх дней после получения замечаний ко второй. Обучающийся Б получает 8.5 баллов (-1 за пропуск сроков исправления второй попытки, -0.5 за третью попытку).</w:t>
+      </w:r>
+    </w:p>
+    <w:p>
+      <w:pPr>
+        <w:ind w:firstLine="720"/>
+        <w:jc w:val="both"/>
+        <w:rPr>
+          <w:rFonts w:ascii="Times New Roman" w:hAnsi="Times New Roman" w:cs="Times New Roman"/>
+          <w:bCs/>
+        </w:rPr>
+      </w:pPr>
+      <w:r>
+        <w:rPr>
+          <w:rFonts w:ascii="Times New Roman" w:hAnsi="Times New Roman" w:cs="Times New Roman"/>
+        </w:rPr>
+        <w:t xml:space="preserve">На контрольных работах каждая задача оценивается от 0 до 10 баллов, где 0 — полное отсутствие решения, 10 — правильное решение, демонстрирующее все ожидаемые навыки. Баллы за задачи суммируются и итоговый балл за все контрольные в семестре вычисляется по формуле </w:t>
+      </w:r>
+      <w:r>
+        <w:rPr>
+          <w:rFonts w:ascii="Times New Roman" w:hAnsi="Times New Roman" w:cs="Times New Roman"/>
+          <w:bCs/>
+          <w:lang w:val="en-US"/>
+        </w:rPr>
+        <w:t>n</w:t>
+      </w:r>
+      <w:r>
+        <w:rPr>
+          <w:rFonts w:ascii="Times New Roman" w:hAnsi="Times New Roman" w:cs="Times New Roman"/>
+          <w:bCs/>
+        </w:rPr>
+        <w:t xml:space="preserve">/N * 100, где </w:t>
+      </w:r>
+      <w:r>
+        <w:rPr>
+          <w:rFonts w:ascii="Times New Roman" w:hAnsi="Times New Roman" w:cs="Times New Roman"/>
+          <w:bCs/>
+          <w:lang w:val="en-US"/>
+        </w:rPr>
+        <w:t>n</w:t>
+      </w:r>
+      <w:r>
+        <w:rPr>
+          <w:rFonts w:ascii="Times New Roman" w:hAnsi="Times New Roman" w:cs="Times New Roman"/>
+          <w:bCs/>
+        </w:rPr>
+        <w:t xml:space="preserve"> – суммарный балл, набранный обучающимся на момент аттестации, N – максимально возможный суммарный балл за семестр по контрольным. </w:t>
+      </w:r>
+      <w:r>
+        <w:rPr>
+          <w:rFonts w:ascii="Times New Roman" w:hAnsi="Times New Roman" w:cs="Times New Roman"/>
+          <w:bCs/>
+        </w:rPr>
+        <w:t>На переписывании обучающимся предлагается решить другие задачи взамен тех, которые решены не на максимальные баллы на предыдущей попытке, при этом существует однозначное соответствие между задачей переписывания и исходной задачей, определяемое номером задачи. Например, если обучающийся решил на контрольной задачу 1 на 10 баллов, задачу 2 на 8 баллов и задачу 3 на 2 балла, то на переписывании он может решать из предложенных только задачи под номерами 2 и 3, при этом задачу 2 на переписывании он должен написать не хуже, чем на 8 баллов. Если балл, полученный на переписывании, меньше, чем балл предыдущей попытки, то используется максимальный из баллов (то есть баллы при переписывании «не сгорают»).</w:t>
+      </w:r>
+    </w:p>
+    <w:p>
+      <w:pPr>
+        <w:ind w:firstLine="720"/>
+        <w:jc w:val="both"/>
+        <w:rPr>
+          <w:rFonts w:ascii="Times New Roman" w:hAnsi="Times New Roman" w:cs="Times New Roman"/>
+          <w:bCs/>
+        </w:rPr>
+      </w:pPr>
+      <w:r>
+        <w:rPr>
+          <w:rFonts w:ascii="Times New Roman" w:hAnsi="Times New Roman" w:cs="Times New Roman"/>
+          <w:bCs/>
+        </w:rPr>
+        <w:t xml:space="preserve">Критерии оценивания каждой задачи (и домашних, и контрольных) предполагают использование всего пройденного материала. Например, если было изучено модульное </w:t>
+      </w:r>
+      <w:r>
+        <w:rPr>
+          <w:rFonts w:ascii="Times New Roman" w:hAnsi="Times New Roman" w:cs="Times New Roman"/>
+          <w:bCs/>
+        </w:rPr>
         <w:lastRenderedPageBreak/>
-        <w:t xml:space="preserve">Каждое задание имеет срок выполнения (по умолчанию 2 недели, но в разделе 3.1.4 может указываться другой срок для конкретных заданий), при пропуске срока вычитается 0.5 балла за каждую неделю задержки (начиная с -0.5 при первом пропуске срока) из максимального балла за каждую задачу из домашней работы. Каждая задача также имеет фиксированное количество «бесплатных» попыток сдачи (по умолчанию две), после которых каждая следующая попытка сдачи приводит к вычитанию 0.5 балла из максимального балла за задачу. При этом исправления замечаний должны быть сданы за неделю после получения замечаний, иначе за каждую неделю пропуска срока начиная с первой вычитается 0.5 балла из максимального балла. </w:t>
-      </w:r>
-      <w:r>
-        <w:rPr>
-          <w:rFonts w:ascii="Times New Roman" w:hAnsi="Times New Roman" w:cs="Times New Roman"/>
-          <w:bCs/>
-        </w:rPr>
-        <w:t xml:space="preserve">Попытка сдачи, в которой не реализованы все требования условия, уменьшает максимальный балл за задачу пропорционально объёму нереализованных требований. </w:t>
-      </w:r>
-      <w:r>
-        <w:rPr>
-          <w:rFonts w:ascii="Times New Roman" w:hAnsi="Times New Roman" w:cs="Times New Roman"/>
-          <w:bCs/>
-        </w:rPr>
-        <w:t>Штрафы к максимальному баллу, полученные таким образом, никогда не могут быть меньше текущего балла, при этом текущий балл никогда не может уменьшаться. В случае, если максимальный балл упал до уровня текущего, балл за задачу фиксируется и дальнейшие исправления к ней не принимаются.</w:t>
-      </w:r>
-      <w:r>
-        <w:rPr>
-          <w:rFonts w:ascii="Times New Roman" w:hAnsi="Times New Roman" w:cs="Times New Roman"/>
-          <w:bCs/>
-        </w:rPr>
-        <w:t xml:space="preserve"> Штрафы, полученные таким образом, не могут уменьшить максимальный балл за задачу более чем на 50% от его исходного значения (то есть за задачу всегда можно получить половину баллов, если она полностью сделана).</w:t>
+        <w:t>тестирование, ожидается, что решение каждой домашней задачи сопровождается модульными тестами.</w:t>
       </w:r>
     </w:p>
     <w:p>
@@ -10857,39 +12295,7 @@
           <w:rFonts w:ascii="Times New Roman" w:hAnsi="Times New Roman" w:cs="Times New Roman"/>
           <w:bCs/>
         </w:rPr>
-        <w:t xml:space="preserve">Например, положим, есть задача, максимальный балл за которую составляет 10 баллов. Положим, </w:t>
-      </w:r>
-      <w:proofErr w:type="gramStart"/>
-      <w:r>
-        <w:rPr>
-          <w:rFonts w:ascii="Times New Roman" w:hAnsi="Times New Roman" w:cs="Times New Roman"/>
-          <w:bCs/>
-        </w:rPr>
-        <w:t>обучающийся</w:t>
-      </w:r>
-      <w:proofErr w:type="gramEnd"/>
-      <w:r>
-        <w:rPr>
-          <w:rFonts w:ascii="Times New Roman" w:hAnsi="Times New Roman" w:cs="Times New Roman"/>
-          <w:bCs/>
-        </w:rPr>
-        <w:t xml:space="preserve"> А сдал сразу правильное решение задачи, но за день после установленного срока сдачи, он получает 9.5 баллов. Положим, </w:t>
-      </w:r>
-      <w:proofErr w:type="gramStart"/>
-      <w:r>
-        <w:rPr>
-          <w:rFonts w:ascii="Times New Roman" w:hAnsi="Times New Roman" w:cs="Times New Roman"/>
-          <w:bCs/>
-        </w:rPr>
-        <w:t>обучающийся</w:t>
-      </w:r>
-      <w:proofErr w:type="gramEnd"/>
-      <w:r>
-        <w:rPr>
-          <w:rFonts w:ascii="Times New Roman" w:hAnsi="Times New Roman" w:cs="Times New Roman"/>
-          <w:bCs/>
-        </w:rPr>
-        <w:t xml:space="preserve"> Б сдал задачу с третьей попытки, при этом первая попытка была сделана в срок, вторая — через две недели и один день с момента получения замечаний к первой попытке, третья — в течение трёх дней после получения замечаний ко второй. Обучающийся Б получает 8.5 баллов (-1 за пропуск сроков исправления второй попытки, -0.5 за третью попытку).</w:t>
+        <w:t>Доклады оцениваются по шкале от 0 до 10, где 0 — отсутствие доклада, 10 — очень хороший доклад, полностью раскрывающий тему, хорошо представленный и оформленный.</w:t>
       </w:r>
     </w:p>
     <w:p>
@@ -10904,104 +12310,9 @@
       <w:r>
         <w:rPr>
           <w:rFonts w:ascii="Times New Roman" w:hAnsi="Times New Roman" w:cs="Times New Roman"/>
-        </w:rPr>
-        <w:t xml:space="preserve">На контрольных работах каждая задача оценивается от 0 до 10 баллов, где 0 — полное отсутствие решения, 10 — правильное решение, демонстрирующее все ожидаемые навыки. Баллы за задачи суммируются и итоговый балл за все контрольные в семестре вычисляется по формуле </w:t>
-      </w:r>
-      <w:r>
-        <w:rPr>
-          <w:rFonts w:ascii="Times New Roman" w:hAnsi="Times New Roman" w:cs="Times New Roman"/>
-          <w:bCs/>
-          <w:lang w:val="en-US"/>
-        </w:rPr>
-        <w:t>n</w:t>
-      </w:r>
-      <w:r>
-        <w:rPr>
-          <w:rFonts w:ascii="Times New Roman" w:hAnsi="Times New Roman" w:cs="Times New Roman"/>
-          <w:bCs/>
-        </w:rPr>
-        <w:t xml:space="preserve">/N * 100, где </w:t>
-      </w:r>
-      <w:r>
-        <w:rPr>
-          <w:rFonts w:ascii="Times New Roman" w:hAnsi="Times New Roman" w:cs="Times New Roman"/>
-          <w:bCs/>
-          <w:lang w:val="en-US"/>
-        </w:rPr>
-        <w:t>n</w:t>
-      </w:r>
-      <w:r>
-        <w:rPr>
-          <w:rFonts w:ascii="Times New Roman" w:hAnsi="Times New Roman" w:cs="Times New Roman"/>
-          <w:bCs/>
-        </w:rPr>
-        <w:t xml:space="preserve"> – суммарный балл, набранный обучающимся на момент аттестации, N – максимально возможный суммарный балл за семестр по контрольным. </w:t>
-      </w:r>
-      <w:r>
-        <w:rPr>
-          <w:rFonts w:ascii="Times New Roman" w:hAnsi="Times New Roman" w:cs="Times New Roman"/>
-          <w:bCs/>
-        </w:rPr>
-        <w:t>На переписывании обучающимся предлагается решить другие задачи взамен тех, которые решены не на максимальные баллы на предыдущей попытке, при этом существует однозначное соответствие между задачей переписывания и исходной задачей, определяемое номером задачи. Например, если обучающийся решил на контрольной задачу 1 на 10 баллов, задачу 2 на 8 баллов и задачу 3 на 2 балла, то на переписывании он может решать из предложенных только задачи под номерами 2 и 3, при этом задачу 2 на переписывании он должен написать не хуже, чем на 8 баллов. Если балл, полученный на переписывании, меньше, чем балл предыдущей попытки, то используется максимальный из баллов (то есть баллы при переписывании «не сгорают»).</w:t>
-      </w:r>
-    </w:p>
-    <w:p>
-      <w:pPr>
-        <w:ind w:firstLine="720"/>
-        <w:jc w:val="both"/>
-        <w:rPr>
-          <w:rFonts w:ascii="Times New Roman" w:hAnsi="Times New Roman" w:cs="Times New Roman"/>
-          <w:bCs/>
-        </w:rPr>
-      </w:pPr>
-      <w:r>
-        <w:rPr>
-          <w:rFonts w:ascii="Times New Roman" w:hAnsi="Times New Roman" w:cs="Times New Roman"/>
-          <w:bCs/>
-        </w:rPr>
-        <w:t>Критерии оценивания каждой задачи (и домашних, и контрольных) предполагают использование всего пройденного материала. Например, если было изучено модульное тестирование, ожидается, что решение каждой домашней задачи сопровождается модульными тестами.</w:t>
-      </w:r>
-    </w:p>
-    <w:p>
-      <w:pPr>
-        <w:ind w:firstLine="720"/>
-        <w:jc w:val="both"/>
-        <w:rPr>
-          <w:rFonts w:ascii="Times New Roman" w:hAnsi="Times New Roman" w:cs="Times New Roman"/>
-          <w:bCs/>
-        </w:rPr>
-      </w:pPr>
-      <w:r>
-        <w:rPr>
-          <w:rFonts w:ascii="Times New Roman" w:hAnsi="Times New Roman" w:cs="Times New Roman"/>
-          <w:bCs/>
-        </w:rPr>
-        <w:t>Доклады оцениваются по шкале от 0 до 10, где 0 — отсутствие доклада, 10 — очень хороший доклад, полностью раскрывающий тему, хорошо представленный и оформленный.</w:t>
-      </w:r>
-    </w:p>
-    <w:p>
-      <w:pPr>
-        <w:ind w:firstLine="720"/>
-        <w:jc w:val="both"/>
-        <w:rPr>
-          <w:rFonts w:ascii="Times New Roman" w:hAnsi="Times New Roman" w:cs="Times New Roman"/>
-          <w:bCs/>
-        </w:rPr>
-      </w:pPr>
-      <w:r>
-        <w:rPr>
-          <w:rFonts w:ascii="Times New Roman" w:hAnsi="Times New Roman" w:cs="Times New Roman"/>
-          <w:bCs/>
-        </w:rPr>
-        <w:t xml:space="preserve">Для вычисления итогового процента освоения дисциплины оценки за работу в аудитории и оценки за доклады прибавляются к оценке за домашние работы (не меняя при этом максимальный возможный балл за домашние работы, так что возможно получение балла за домашние работы более 100%). Далее пересчитанные таким образом баллы за домашние работы и баллы за контрольные приводятся к шкалам от 0 до 100 по </w:t>
-      </w:r>
-      <w:r>
-        <w:rPr>
-          <w:rFonts w:ascii="Times New Roman" w:hAnsi="Times New Roman" w:cs="Times New Roman"/>
-          <w:bCs/>
-        </w:rPr>
-        <w:lastRenderedPageBreak/>
-        <w:t>приведённым выше формулам и берётся минимум из получившихся оценок. Этот минимум и становится итоговым процентом освоения дисциплины.</w:t>
+          <w:bCs/>
+        </w:rPr>
+        <w:t>Для вычисления итогового процента освоения дисциплины оценки за работу в аудитории и оценки за доклады прибавляются к оценке за домашние работы (не меняя при этом максимальный возможный балл за домашние работы, так что возможно получение балла за домашние работы более 100%). Далее пересчитанные таким образом баллы за домашние работы и баллы за контрольные приводятся к шкалам от 0 до 100 по приведённым выше формулам и берётся минимум из получившихся оценок. Этот минимум и становится итоговым процентом освоения дисциплины.</w:t>
       </w:r>
     </w:p>
     <w:p>
@@ -11121,7 +12432,13 @@
           <w:b/>
           <w:bCs/>
         </w:rPr>
-        <w:t>…</w:t>
+        <w:t xml:space="preserve">Методы и средства автоматической обработки текстов. </w:t>
+      </w:r>
+      <w:r>
+        <w:rPr>
+          <w:rFonts w:ascii="Times New Roman" w:hAnsi="Times New Roman" w:cs="Times New Roman"/>
+        </w:rPr>
+        <w:t>Общая оценка степени усвоения дисциплины складывается из результатов контрольных работ (50%, вклад каждой задачи пропорционален максимально возможному количеству баллов за нее) и общему количеству баллов за устный зачет (50%), складывающемуся из оценок за ответы на вопросы зачета (как и в случае контрольных работ, максимальное количество баллов за ответ на разные вопросы может быть разным, и вклад соответствующих оценок в общую сумму пропорционален максимуму баллов за ответ на вопрос). Кроме того, за пропуск каждого занятия могут начисляться отрицательные баллы по усмотрению преподавателя.</w:t>
       </w:r>
     </w:p>
     <w:p>
@@ -11863,6 +13180,7 @@
           <w:i/>
           <w:iCs/>
         </w:rPr>
+        <w:lastRenderedPageBreak/>
         <w:t>Компетенции, впервые формируемые дисциплиной:</w:t>
       </w:r>
     </w:p>
@@ -12010,7 +13328,6 @@
           <w:b/>
           <w:bCs/>
         </w:rPr>
-        <w:lastRenderedPageBreak/>
         <w:t>ПКП-6</w:t>
       </w:r>
       <w:r>
@@ -12323,6 +13640,7 @@
           <w:b/>
           <w:bCs/>
         </w:rPr>
+        <w:lastRenderedPageBreak/>
         <w:t>ПКА-1</w:t>
       </w:r>
       <w:r>
@@ -12469,7 +13787,6 @@
           <w:i/>
           <w:iCs/>
         </w:rPr>
-        <w:lastRenderedPageBreak/>
         <w:t>Компетенции, полностью сформированные по результатам освоения дисциплины: нет</w:t>
       </w:r>
     </w:p>
@@ -13033,6 +14350,7 @@
         <w:rPr>
           <w:rFonts w:ascii="Times New Roman" w:hAnsi="Times New Roman" w:cs="Times New Roman"/>
         </w:rPr>
+        <w:lastRenderedPageBreak/>
         <w:t>Реализовать функцию, генерирующую бесконечную последовательность простых чисел</w:t>
       </w:r>
     </w:p>
@@ -13090,31 +14408,13 @@
         <w:rPr>
           <w:rFonts w:ascii="Times New Roman" w:hAnsi="Times New Roman" w:cs="Times New Roman"/>
         </w:rPr>
-        <w:t xml:space="preserve"> </w:t>
-      </w:r>
-      <w:r>
-        <w:rPr>
-          <w:rFonts w:ascii="Times New Roman" w:hAnsi="Times New Roman" w:cs="Times New Roman"/>
-        </w:rPr>
-        <w:t>ОПК-3</w:t>
-      </w:r>
-      <w:r>
-        <w:rPr>
-          <w:rFonts w:ascii="Times New Roman" w:hAnsi="Times New Roman" w:cs="Times New Roman"/>
-        </w:rPr>
-        <w:t>, ПКА-1, ПКП-4,</w:t>
-      </w:r>
-      <w:r>
-        <w:rPr>
-          <w:rFonts w:ascii="Times New Roman" w:hAnsi="Times New Roman" w:cs="Times New Roman"/>
-        </w:rPr>
-        <w:t xml:space="preserve"> ПКП-5</w:t>
-      </w:r>
-      <w:r>
-        <w:rPr>
-          <w:rFonts w:ascii="Times New Roman" w:hAnsi="Times New Roman" w:cs="Times New Roman"/>
-        </w:rPr>
-        <w:t>, ПКП-6, ПКП-7, ПКП-8</w:t>
+        <w:t xml:space="preserve"> ОПК-3</w:t>
+      </w:r>
+      <w:r>
+        <w:rPr>
+          <w:rFonts w:ascii="Times New Roman" w:hAnsi="Times New Roman" w:cs="Times New Roman"/>
+        </w:rPr>
+        <w:t>, ПКА-1, ПКП-4, ПКП-5, ПКП-6, ПКП-7, ПКП-8</w:t>
       </w:r>
     </w:p>
     <w:p>
@@ -13491,7 +14791,6 @@
           <w:rFonts w:ascii="Times New Roman" w:hAnsi="Times New Roman" w:cs="Times New Roman"/>
           <w:bCs/>
         </w:rPr>
-        <w:lastRenderedPageBreak/>
         <w:t xml:space="preserve">Реализовать интерпретатор лямбда-выражений, выполняющий бета-редукцию по нормальной стратегии. Лямбда-выражения задаются через размеченные объединения. Должна поддерживаться альфа-конверсия для </w:t>
       </w:r>
       <w:proofErr w:type="spellStart"/>
@@ -13547,13 +14846,7 @@
         <w:rPr>
           <w:rFonts w:ascii="Times New Roman" w:hAnsi="Times New Roman" w:cs="Times New Roman"/>
         </w:rPr>
-        <w:t xml:space="preserve">, ОПК-2, ОПК-3, ПКА-1, </w:t>
-      </w:r>
-      <w:r>
-        <w:rPr>
-          <w:rFonts w:ascii="Times New Roman" w:hAnsi="Times New Roman" w:cs="Times New Roman"/>
-        </w:rPr>
-        <w:t>ПКП-4, ПКП-5, ПКП-6, ПКП-7, ПКП-8</w:t>
+        <w:t>, ОПК-2, ОПК-3, ПКА-1, ПКП-4, ПКП-5, ПКП-6, ПКП-7, ПКП-8</w:t>
       </w:r>
     </w:p>
     <w:p>
@@ -14143,14 +15436,7 @@
           <w:rFonts w:ascii="Times New Roman" w:hAnsi="Times New Roman" w:cs="Times New Roman"/>
           <w:bCs/>
         </w:rPr>
-        <w:t>считать данные из файла</w:t>
-      </w:r>
-      <w:r>
-        <w:rPr>
-          <w:rFonts w:ascii="Times New Roman" w:hAnsi="Times New Roman" w:cs="Times New Roman"/>
-          <w:bCs/>
-        </w:rPr>
-        <w:t>.</w:t>
+        <w:t>считать данные из файла.</w:t>
       </w:r>
     </w:p>
     <w:p>
@@ -14378,21 +15664,7 @@
           <w:rFonts w:ascii="Times New Roman" w:hAnsi="Times New Roman" w:cs="Times New Roman"/>
           <w:bCs/>
         </w:rPr>
-        <w:t xml:space="preserve">в сети есть несколько компьютеров, связанных друг с другом (каким образом </w:t>
-      </w:r>
-      <w:r>
-        <w:rPr>
-          <w:rFonts w:ascii="Times New Roman" w:hAnsi="Times New Roman" w:cs="Times New Roman"/>
-          <w:bCs/>
-        </w:rPr>
-        <w:t>—</w:t>
-      </w:r>
-      <w:r>
-        <w:rPr>
-          <w:rFonts w:ascii="Times New Roman" w:hAnsi="Times New Roman" w:cs="Times New Roman"/>
-          <w:bCs/>
-        </w:rPr>
-        <w:t xml:space="preserve"> можно задавать, например, матрицей смежности);</w:t>
+        <w:t>в сети есть несколько компьютеров, связанных друг с другом (каким образом — можно задавать, например, матрицей смежности);</w:t>
       </w:r>
     </w:p>
     <w:p>
@@ -14575,21 +15847,7 @@
           <w:rFonts w:ascii="Times New Roman" w:hAnsi="Times New Roman" w:cs="Times New Roman"/>
           <w:bCs/>
         </w:rPr>
-        <w:t xml:space="preserve">Необходимы также юнит-тесты, проверяющие корректность работы алгоритма заражения: если вероятность заражения всегда 1, вирус должен вести себя как обход в ширину, если вероятность 0 </w:t>
-      </w:r>
-      <w:r>
-        <w:rPr>
-          <w:rFonts w:ascii="Times New Roman" w:hAnsi="Times New Roman" w:cs="Times New Roman"/>
-          <w:bCs/>
-        </w:rPr>
-        <w:t>—</w:t>
-      </w:r>
-      <w:r>
-        <w:rPr>
-          <w:rFonts w:ascii="Times New Roman" w:hAnsi="Times New Roman" w:cs="Times New Roman"/>
-          <w:bCs/>
-        </w:rPr>
-        <w:t xml:space="preserve"> никто не должен заражаться. Могут быть полезны </w:t>
+        <w:t xml:space="preserve">Необходимы также юнит-тесты, проверяющие корректность работы алгоритма заражения: если вероятность заражения всегда 1, вирус должен вести себя как обход в ширину, если вероятность 0 — никто не должен заражаться. Могут быть полезны </w:t>
       </w:r>
       <w:proofErr w:type="spellStart"/>
       <w:r>
@@ -15375,6 +16633,7 @@
           <w:i/>
           <w:iCs/>
         </w:rPr>
+        <w:lastRenderedPageBreak/>
         <w:t>Критерии оценивания</w:t>
       </w:r>
       <w:r>
@@ -15775,7 +17034,6 @@
           <w:rFonts w:ascii="Times New Roman" w:hAnsi="Times New Roman" w:cs="Times New Roman"/>
           <w:bCs/>
         </w:rPr>
-        <w:lastRenderedPageBreak/>
         <w:t>В однопоточном режиме вычисление должно запускаться не более одного раза, в многопоточном — как получится (см. далее)</w:t>
       </w:r>
       <w:r>
@@ -16385,7 +17643,15 @@
           <w:rFonts w:ascii="Times New Roman" w:hAnsi="Times New Roman" w:cs="Times New Roman"/>
           <w:bCs/>
         </w:rPr>
-        <w:t xml:space="preserve">Разработать синтаксический анализатор для интерпретатора лямбда-выражений из домашней работы 3, с дополнительной функциональностью: возможностью именовать лямбда-выражения. Интерпретатор должен принимать на вход строку или файл (должно поддерживаться и то и другое) с набором именованных определений и лямбда-выражением, в котором именованные определения используются. Должно выдаваться в виде строки лямбда-выражение, полученное бета-редукцией </w:t>
+        <w:t xml:space="preserve">Разработать синтаксический анализатор для интерпретатора лямбда-выражений из домашней работы 3, с дополнительной функциональностью: возможностью именовать лямбда-выражения. Интерпретатор должен принимать на вход строку или </w:t>
+      </w:r>
+      <w:r>
+        <w:rPr>
+          <w:rFonts w:ascii="Times New Roman" w:hAnsi="Times New Roman" w:cs="Times New Roman"/>
+          <w:bCs/>
+        </w:rPr>
+        <w:lastRenderedPageBreak/>
+        <w:t xml:space="preserve">файл (должно поддерживаться и то и другое) с набором именованных определений и лямбда-выражением, в котором именованные определения используются. Должно выдаваться в виде строки лямбда-выражение, полученное бета-редукцией </w:t>
       </w:r>
       <w:proofErr w:type="gramStart"/>
       <w:r>
@@ -16454,37 +17720,32 @@
         <w:rPr>
           <w:rFonts w:ascii="Times New Roman" w:hAnsi="Times New Roman" w:cs="Times New Roman"/>
           <w:bCs/>
-        </w:rPr>
-      </w:pPr>
+          <w:lang w:val="en-US"/>
+        </w:rPr>
+      </w:pPr>
+      <w:r>
+        <w:rPr>
+          <w:rFonts w:ascii="Times New Roman" w:hAnsi="Times New Roman" w:cs="Times New Roman"/>
+          <w:bCs/>
+          <w:lang w:val="en-US"/>
+        </w:rPr>
+        <w:t xml:space="preserve">let S = \ x y </w:t>
+      </w:r>
       <w:proofErr w:type="spellStart"/>
       <w:r>
         <w:rPr>
           <w:rFonts w:ascii="Times New Roman" w:hAnsi="Times New Roman" w:cs="Times New Roman"/>
           <w:bCs/>
-        </w:rPr>
-        <w:t>let</w:t>
+          <w:lang w:val="en-US"/>
+        </w:rPr>
+        <w:t>z.x</w:t>
       </w:r>
       <w:proofErr w:type="spellEnd"/>
       <w:r>
         <w:rPr>
           <w:rFonts w:ascii="Times New Roman" w:hAnsi="Times New Roman" w:cs="Times New Roman"/>
           <w:bCs/>
-        </w:rPr>
-        <w:t xml:space="preserve"> S = \ x y </w:t>
-      </w:r>
-      <w:proofErr w:type="spellStart"/>
-      <w:r>
-        <w:rPr>
-          <w:rFonts w:ascii="Times New Roman" w:hAnsi="Times New Roman" w:cs="Times New Roman"/>
-          <w:bCs/>
-        </w:rPr>
-        <w:t>z.x</w:t>
-      </w:r>
-      <w:proofErr w:type="spellEnd"/>
-      <w:r>
-        <w:rPr>
-          <w:rFonts w:ascii="Times New Roman" w:hAnsi="Times New Roman" w:cs="Times New Roman"/>
-          <w:bCs/>
+          <w:lang w:val="en-US"/>
         </w:rPr>
         <w:t xml:space="preserve"> z (y z)</w:t>
       </w:r>
@@ -16712,7 +17973,6 @@
           <w:i/>
           <w:iCs/>
         </w:rPr>
-        <w:lastRenderedPageBreak/>
         <w:t>Критерии оценивания</w:t>
       </w:r>
       <w:r>
@@ -17543,49 +18803,7 @@
           <w:rFonts w:ascii="Times New Roman" w:hAnsi="Times New Roman" w:cs="Times New Roman"/>
           <w:bCs/>
         </w:rPr>
-        <w:t xml:space="preserve">Реализовать класс </w:t>
-      </w:r>
-      <w:r>
-        <w:rPr>
-          <w:rFonts w:ascii="Times New Roman" w:hAnsi="Times New Roman" w:cs="Times New Roman"/>
-          <w:bCs/>
-        </w:rPr>
-        <w:t>«</w:t>
-      </w:r>
-      <w:r>
-        <w:rPr>
-          <w:rFonts w:ascii="Times New Roman" w:hAnsi="Times New Roman" w:cs="Times New Roman"/>
-          <w:bCs/>
-        </w:rPr>
-        <w:t>Очередь</w:t>
-      </w:r>
-      <w:r>
-        <w:rPr>
-          <w:rFonts w:ascii="Times New Roman" w:hAnsi="Times New Roman" w:cs="Times New Roman"/>
-          <w:bCs/>
-        </w:rPr>
-        <w:t>»</w:t>
-      </w:r>
-      <w:r>
-        <w:rPr>
-          <w:rFonts w:ascii="Times New Roman" w:hAnsi="Times New Roman" w:cs="Times New Roman"/>
-          <w:bCs/>
-        </w:rPr>
-        <w:t xml:space="preserve">. При попытке получить значение из пустой очереди должно бросаться исключение. </w:t>
-      </w:r>
-      <w:r>
-        <w:rPr>
-          <w:rFonts w:ascii="Times New Roman" w:hAnsi="Times New Roman" w:cs="Times New Roman"/>
-          <w:bCs/>
-        </w:rPr>
-        <w:t>Использовать классы из пространства имён</w:t>
-      </w:r>
-      <w:r>
-        <w:rPr>
-          <w:rFonts w:ascii="Times New Roman" w:hAnsi="Times New Roman" w:cs="Times New Roman"/>
-          <w:bCs/>
-        </w:rPr>
-        <w:t xml:space="preserve"> </w:t>
+        <w:t xml:space="preserve">Реализовать класс «Очередь». При попытке получить значение из пустой очереди должно бросаться исключение. Использовать классы из пространства имён </w:t>
       </w:r>
       <w:proofErr w:type="spellStart"/>
       <w:r>
@@ -17601,14 +18819,7 @@
           <w:rFonts w:ascii="Times New Roman" w:hAnsi="Times New Roman" w:cs="Times New Roman"/>
           <w:bCs/>
         </w:rPr>
-        <w:t xml:space="preserve"> и вложенных в него — нельзя</w:t>
-      </w:r>
-      <w:r>
-        <w:rPr>
-          <w:rFonts w:ascii="Times New Roman" w:hAnsi="Times New Roman" w:cs="Times New Roman"/>
-          <w:bCs/>
-        </w:rPr>
-        <w:t>.</w:t>
+        <w:t xml:space="preserve"> и вложенных в него — нельзя.</w:t>
       </w:r>
     </w:p>
     <w:p>
@@ -17629,6 +18840,7 @@
           <w:rFonts w:ascii="Times New Roman" w:hAnsi="Times New Roman" w:cs="Times New Roman"/>
           <w:bCs/>
         </w:rPr>
+        <w:lastRenderedPageBreak/>
         <w:t xml:space="preserve">Реализовать </w:t>
       </w:r>
       <w:proofErr w:type="spellStart"/>
@@ -17846,11 +19058,776 @@
     </w:p>
     <w:p>
       <w:pPr>
+        <w:rPr>
+          <w:rFonts w:ascii="Times New Roman" w:hAnsi="Times New Roman" w:cs="Times New Roman"/>
+        </w:rPr>
+      </w:pPr>
+      <w:r>
+        <w:rPr>
+          <w:rFonts w:ascii="Times New Roman" w:hAnsi="Times New Roman" w:cs="Times New Roman"/>
+        </w:rPr>
+        <w:br w:type="page"/>
+      </w:r>
+    </w:p>
+    <w:p>
+      <w:pPr>
+        <w:jc w:val="both"/>
+        <w:rPr>
+          <w:rFonts w:ascii="Times New Roman" w:hAnsi="Times New Roman" w:cs="Times New Roman"/>
+          <w:b/>
+          <w:bCs/>
+        </w:rPr>
+      </w:pPr>
+      <w:r>
+        <w:rPr>
+          <w:rFonts w:ascii="Times New Roman" w:hAnsi="Times New Roman" w:cs="Times New Roman"/>
+          <w:b/>
+          <w:bCs/>
+        </w:rPr>
+        <w:lastRenderedPageBreak/>
+        <w:t>Вариант реализации 4: Методы и средства автоматической обработки текстов.</w:t>
+      </w:r>
+    </w:p>
+    <w:p>
+      <w:pPr>
+        <w:jc w:val="both"/>
+        <w:rPr>
+          <w:rFonts w:ascii="Times New Roman" w:hAnsi="Times New Roman" w:cs="Times New Roman"/>
+        </w:rPr>
+      </w:pPr>
+    </w:p>
+    <w:p>
+      <w:pPr>
+        <w:jc w:val="both"/>
+        <w:rPr>
+          <w:rFonts w:ascii="Times New Roman" w:hAnsi="Times New Roman" w:cs="Times New Roman"/>
+        </w:rPr>
+      </w:pPr>
+      <w:r>
+        <w:rPr>
+          <w:rFonts w:ascii="Times New Roman" w:hAnsi="Times New Roman" w:cs="Times New Roman"/>
+        </w:rPr>
+        <w:t>Примерные варианты контрольных работ и вопросов к зачету:</w:t>
+      </w:r>
+    </w:p>
+    <w:p>
+      <w:pPr>
+        <w:jc w:val="both"/>
+        <w:rPr>
+          <w:rFonts w:ascii="Times New Roman" w:hAnsi="Times New Roman" w:cs="Times New Roman"/>
+        </w:rPr>
+      </w:pPr>
+    </w:p>
+    <w:p>
+      <w:pPr>
+        <w:jc w:val="both"/>
+        <w:rPr>
+          <w:rFonts w:ascii="Times New Roman" w:hAnsi="Times New Roman" w:cs="Times New Roman"/>
+          <w:b/>
+          <w:bCs/>
+          <w:i/>
+          <w:iCs/>
+        </w:rPr>
+      </w:pPr>
+      <w:r>
+        <w:rPr>
+          <w:rFonts w:ascii="Times New Roman" w:hAnsi="Times New Roman" w:cs="Times New Roman"/>
+          <w:b/>
+          <w:bCs/>
+          <w:i/>
+          <w:iCs/>
+        </w:rPr>
+        <w:t>Контрольная работа 1:</w:t>
+      </w:r>
+    </w:p>
+    <w:p>
+      <w:pPr>
+        <w:pStyle w:val="af3"/>
+        <w:numPr>
+          <w:ilvl w:val="0"/>
+          <w:numId w:val="26"/>
+        </w:numPr>
+        <w:suppressAutoHyphens/>
+        <w:spacing w:line="247" w:lineRule="auto"/>
+        <w:jc w:val="both"/>
+        <w:rPr>
+          <w:rFonts w:ascii="Times New Roman" w:hAnsi="Times New Roman" w:cs="Times New Roman"/>
+        </w:rPr>
+      </w:pPr>
+      <w:r>
+        <w:rPr>
+          <w:rFonts w:ascii="Times New Roman" w:hAnsi="Times New Roman" w:cs="Times New Roman"/>
+        </w:rPr>
+        <w:t>Построить детерминированный конечный автомат, распознающий строки, состоящие из некоторого числа повторений строки 101 (пустая строка, т. е. ноль повторений, тоже годится). Написать функцию на C++, распознающую такие строки при помощи построенного конечного автомата.</w:t>
+      </w:r>
+    </w:p>
+    <w:p>
+      <w:pPr>
+        <w:pStyle w:val="af3"/>
+        <w:numPr>
+          <w:ilvl w:val="0"/>
+          <w:numId w:val="26"/>
+        </w:numPr>
+        <w:suppressAutoHyphens/>
+        <w:spacing w:line="247" w:lineRule="auto"/>
+        <w:jc w:val="both"/>
+        <w:rPr>
+          <w:rFonts w:ascii="Times New Roman" w:hAnsi="Times New Roman" w:cs="Times New Roman"/>
+        </w:rPr>
+      </w:pPr>
+      <w:r>
+        <w:rPr>
+          <w:rFonts w:ascii="Times New Roman" w:hAnsi="Times New Roman" w:cs="Times New Roman"/>
+        </w:rPr>
+        <w:t>Построить недетерминированный конечный автомат, распознающий строки, начинающиеся на три нуля и кончающиеся на три единицы. Написать функцию на C++, распознающую такие строки при помощи построенного конечного автомата.</w:t>
+      </w:r>
+    </w:p>
+    <w:p>
+      <w:pPr>
+        <w:pStyle w:val="af3"/>
+        <w:numPr>
+          <w:ilvl w:val="0"/>
+          <w:numId w:val="26"/>
+        </w:numPr>
+        <w:suppressAutoHyphens/>
+        <w:spacing w:line="247" w:lineRule="auto"/>
+        <w:jc w:val="both"/>
+        <w:rPr>
+          <w:rFonts w:ascii="Times New Roman" w:hAnsi="Times New Roman" w:cs="Times New Roman"/>
+        </w:rPr>
+      </w:pPr>
+      <w:r>
+        <w:rPr>
+          <w:rFonts w:ascii="Times New Roman" w:hAnsi="Times New Roman" w:cs="Times New Roman"/>
+        </w:rPr>
+        <w:t>Написать функцию, принимающую по ссылке конечный автомат и меняющую его следующим образом: из каждого допускающего состояния добавляется переход в начальное состояние по символу '0', если из этого состояния еще не было такого перехода (а если он был, такой переход не меняется).</w:t>
+      </w:r>
+    </w:p>
+    <w:p>
+      <w:pPr>
+        <w:spacing w:line="247" w:lineRule="auto"/>
         <w:ind w:right="-132"/>
-        <w:rPr>
-          <w:rFonts w:ascii="Times New Roman" w:hAnsi="Times New Roman" w:cs="Times New Roman"/>
-        </w:rPr>
-      </w:pPr>
+        <w:contextualSpacing/>
+        <w:jc w:val="both"/>
+        <w:rPr>
+          <w:rFonts w:ascii="Times New Roman" w:hAnsi="Times New Roman" w:cs="Times New Roman"/>
+          <w:bCs/>
+        </w:rPr>
+      </w:pPr>
+      <w:bookmarkStart w:id="1" w:name="__DdeLink__3758_1261121474"/>
+      <w:r>
+        <w:rPr>
+          <w:rFonts w:ascii="Times New Roman" w:hAnsi="Times New Roman" w:cs="Times New Roman"/>
+          <w:b/>
+          <w:bCs/>
+          <w:i/>
+          <w:iCs/>
+        </w:rPr>
+        <w:t>Проверяемые компетенции:</w:t>
+      </w:r>
+      <w:r>
+        <w:rPr>
+          <w:rFonts w:ascii="Times New Roman" w:hAnsi="Times New Roman" w:cs="Times New Roman"/>
+          <w:b/>
+          <w:bCs/>
+        </w:rPr>
+        <w:t xml:space="preserve"> </w:t>
+      </w:r>
+      <w:r>
+        <w:rPr>
+          <w:rFonts w:ascii="Times New Roman" w:hAnsi="Times New Roman" w:cs="Times New Roman"/>
+          <w:bCs/>
+        </w:rPr>
+        <w:t>ОПК-2, ОПК-4, ОПК-5, ПКП-4, УКБ-3.</w:t>
+      </w:r>
+      <w:bookmarkEnd w:id="1"/>
+    </w:p>
+    <w:p>
+      <w:pPr>
+        <w:spacing w:line="247" w:lineRule="auto"/>
+        <w:ind w:right="-132"/>
+        <w:contextualSpacing/>
+        <w:jc w:val="both"/>
+        <w:rPr>
+          <w:rFonts w:ascii="Times New Roman" w:hAnsi="Times New Roman" w:cs="Times New Roman"/>
+          <w:bCs/>
+        </w:rPr>
+      </w:pPr>
+      <w:r>
+        <w:rPr>
+          <w:rFonts w:ascii="Times New Roman" w:hAnsi="Times New Roman" w:cs="Times New Roman"/>
+          <w:b/>
+          <w:bCs/>
+          <w:i/>
+          <w:iCs/>
+        </w:rPr>
+        <w:t>Критерии оценивания</w:t>
+      </w:r>
+      <w:r>
+        <w:rPr>
+          <w:rFonts w:ascii="Times New Roman" w:hAnsi="Times New Roman" w:cs="Times New Roman"/>
+          <w:b/>
+          <w:bCs/>
+        </w:rPr>
+        <w:t xml:space="preserve">: </w:t>
+      </w:r>
+      <w:r>
+        <w:rPr>
+          <w:rFonts w:ascii="Times New Roman" w:hAnsi="Times New Roman" w:cs="Times New Roman"/>
+        </w:rPr>
+        <w:t>решения задач оцениваются по шкале от 0 (нет решения или решение имеет существенные недостатки) до 5 (решение работоспособно, аккуратно реализовано)</w:t>
+      </w:r>
+      <w:r>
+        <w:rPr>
+          <w:rFonts w:ascii="Times New Roman" w:hAnsi="Times New Roman" w:cs="Times New Roman"/>
+          <w:bCs/>
+        </w:rPr>
+        <w:t>.</w:t>
+      </w:r>
+    </w:p>
+    <w:p>
+      <w:pPr>
+        <w:spacing w:line="247" w:lineRule="auto"/>
+        <w:ind w:right="-132"/>
+        <w:contextualSpacing/>
+        <w:jc w:val="both"/>
+        <w:rPr>
+          <w:rFonts w:ascii="Times New Roman" w:hAnsi="Times New Roman" w:cs="Times New Roman"/>
+        </w:rPr>
+      </w:pPr>
+    </w:p>
+    <w:p>
+      <w:pPr>
+        <w:jc w:val="both"/>
+        <w:rPr>
+          <w:rFonts w:ascii="Times New Roman" w:hAnsi="Times New Roman" w:cs="Times New Roman"/>
+        </w:rPr>
+      </w:pPr>
+      <w:r>
+        <w:rPr>
+          <w:rFonts w:ascii="Times New Roman" w:hAnsi="Times New Roman" w:cs="Times New Roman"/>
+          <w:b/>
+          <w:bCs/>
+          <w:i/>
+          <w:iCs/>
+        </w:rPr>
+        <w:t>Контрольная работа 2:</w:t>
+      </w:r>
+    </w:p>
+    <w:p>
+      <w:pPr>
+        <w:pStyle w:val="a6"/>
+        <w:numPr>
+          <w:ilvl w:val="0"/>
+          <w:numId w:val="27"/>
+        </w:numPr>
+        <w:suppressAutoHyphens/>
+        <w:jc w:val="both"/>
+        <w:rPr>
+          <w:szCs w:val="24"/>
+        </w:rPr>
+      </w:pPr>
+      <w:r>
+        <w:rPr>
+          <w:rFonts w:ascii="Times New Roman" w:hAnsi="Times New Roman" w:cs="Times New Roman"/>
+          <w:szCs w:val="24"/>
+        </w:rPr>
+        <w:t>Написать грамматику для следующего языка: алфавит &lt;&lt;(&gt;&gt;, &lt;&lt;)&gt;&gt;, &lt;&lt;[&gt;&gt;, &lt;&lt;]&gt;&gt;. Языку принадлежат те правильные скобочные последовательности, которые удовлетворяют двум условиям: а) рядом стоят скобки одного вида (&lt;&lt;()[]&gt;&gt; нельзя, &lt;&lt;()()&gt;&gt; --- можно) и б) непосредственно вложенные скобки имеют другой вид (&lt;&lt;(())&gt;&gt; нельзя, &lt;&lt;([])&gt;&gt; --- можно).</w:t>
+      </w:r>
+    </w:p>
+    <w:p>
+      <w:pPr>
+        <w:pStyle w:val="a6"/>
+        <w:numPr>
+          <w:ilvl w:val="0"/>
+          <w:numId w:val="27"/>
+        </w:numPr>
+        <w:suppressAutoHyphens/>
+        <w:jc w:val="both"/>
+        <w:rPr>
+          <w:szCs w:val="24"/>
+        </w:rPr>
+      </w:pPr>
+      <w:r>
+        <w:rPr>
+          <w:rFonts w:ascii="Times New Roman" w:hAnsi="Times New Roman" w:cs="Times New Roman"/>
+          <w:szCs w:val="24"/>
+        </w:rPr>
+        <w:t>Написать по грамматике из задачи 1 функцию, распознающую, принадлежит ли строка-параметр этому языку.</w:t>
+      </w:r>
+    </w:p>
+    <w:p>
+      <w:pPr>
+        <w:spacing w:line="247" w:lineRule="auto"/>
+        <w:ind w:right="-132"/>
+        <w:jc w:val="both"/>
+        <w:rPr>
+          <w:rFonts w:ascii="Times New Roman" w:hAnsi="Times New Roman" w:cs="Times New Roman"/>
+          <w:bCs/>
+        </w:rPr>
+      </w:pPr>
+      <w:r>
+        <w:rPr>
+          <w:rFonts w:ascii="Times New Roman" w:hAnsi="Times New Roman" w:cs="Times New Roman"/>
+          <w:b/>
+          <w:bCs/>
+          <w:i/>
+          <w:iCs/>
+        </w:rPr>
+        <w:t>Проверяемые компетенции:</w:t>
+      </w:r>
+      <w:r>
+        <w:rPr>
+          <w:rFonts w:ascii="Times New Roman" w:hAnsi="Times New Roman" w:cs="Times New Roman"/>
+          <w:b/>
+          <w:bCs/>
+        </w:rPr>
+        <w:t xml:space="preserve"> </w:t>
+      </w:r>
+      <w:r>
+        <w:rPr>
+          <w:rFonts w:ascii="Times New Roman" w:hAnsi="Times New Roman" w:cs="Times New Roman"/>
+          <w:bCs/>
+        </w:rPr>
+        <w:t>ОПК-2, ОПК-4, ОПК-5, ПКП-4, УКБ-3.</w:t>
+      </w:r>
+    </w:p>
+    <w:p>
+      <w:pPr>
+        <w:spacing w:line="247" w:lineRule="auto"/>
+        <w:ind w:right="-132"/>
+        <w:jc w:val="both"/>
+        <w:rPr>
+          <w:rFonts w:ascii="Times New Roman" w:hAnsi="Times New Roman" w:cs="Times New Roman"/>
+          <w:bCs/>
+        </w:rPr>
+      </w:pPr>
+      <w:r>
+        <w:rPr>
+          <w:rFonts w:ascii="Times New Roman" w:hAnsi="Times New Roman" w:cs="Times New Roman"/>
+          <w:b/>
+          <w:bCs/>
+          <w:i/>
+          <w:iCs/>
+        </w:rPr>
+        <w:t>Критерии оценивания</w:t>
+      </w:r>
+      <w:r>
+        <w:rPr>
+          <w:rFonts w:ascii="Times New Roman" w:hAnsi="Times New Roman" w:cs="Times New Roman"/>
+          <w:b/>
+          <w:bCs/>
+        </w:rPr>
+        <w:t xml:space="preserve">: </w:t>
+      </w:r>
+      <w:r>
+        <w:rPr>
+          <w:rFonts w:ascii="Times New Roman" w:hAnsi="Times New Roman" w:cs="Times New Roman"/>
+        </w:rPr>
+        <w:t>решения задач оцениваются по шкале от 0 (нет решения или решение имеет существенные недостатки) до 5 (решение работоспособно, аккуратно реализовано)</w:t>
+      </w:r>
+      <w:r>
+        <w:rPr>
+          <w:rFonts w:ascii="Times New Roman" w:hAnsi="Times New Roman" w:cs="Times New Roman"/>
+          <w:bCs/>
+        </w:rPr>
+        <w:t>.</w:t>
+      </w:r>
+    </w:p>
+    <w:p>
+      <w:pPr>
+        <w:pStyle w:val="a6"/>
+        <w:jc w:val="both"/>
+        <w:rPr>
+          <w:rFonts w:ascii="Times New Roman" w:hAnsi="Times New Roman" w:cs="Times New Roman"/>
+        </w:rPr>
+      </w:pPr>
+    </w:p>
+    <w:p>
+      <w:pPr>
+        <w:pStyle w:val="a6"/>
+        <w:jc w:val="both"/>
+      </w:pPr>
+      <w:r>
+        <w:rPr>
+          <w:rFonts w:ascii="Times New Roman" w:hAnsi="Times New Roman" w:cs="Times New Roman"/>
+          <w:b/>
+          <w:bCs/>
+          <w:i/>
+          <w:iCs/>
+          <w:szCs w:val="24"/>
+        </w:rPr>
+        <w:t>Примерный список вопросов к зачету:</w:t>
+      </w:r>
+    </w:p>
+    <w:p>
+      <w:pPr>
+        <w:pStyle w:val="af3"/>
+        <w:numPr>
+          <w:ilvl w:val="0"/>
+          <w:numId w:val="28"/>
+        </w:numPr>
+        <w:suppressAutoHyphens/>
+        <w:ind w:left="737" w:hanging="340"/>
+        <w:jc w:val="both"/>
+      </w:pPr>
+      <w:proofErr w:type="spellStart"/>
+      <w:r>
+        <w:rPr>
+          <w:rFonts w:ascii="Times New Roman" w:hAnsi="Times New Roman" w:cs="Times New Roman"/>
+        </w:rPr>
+        <w:t>Детермнированные</w:t>
+      </w:r>
+      <w:proofErr w:type="spellEnd"/>
+      <w:r>
+        <w:rPr>
+          <w:rFonts w:ascii="Times New Roman" w:hAnsi="Times New Roman" w:cs="Times New Roman"/>
+        </w:rPr>
+        <w:t xml:space="preserve"> конечные автоматы.</w:t>
+      </w:r>
+    </w:p>
+    <w:p>
+      <w:pPr>
+        <w:pStyle w:val="af3"/>
+        <w:numPr>
+          <w:ilvl w:val="0"/>
+          <w:numId w:val="28"/>
+        </w:numPr>
+        <w:suppressAutoHyphens/>
+        <w:ind w:left="737" w:hanging="340"/>
+        <w:jc w:val="both"/>
+      </w:pPr>
+      <w:r>
+        <w:rPr>
+          <w:rFonts w:ascii="Times New Roman" w:hAnsi="Times New Roman" w:cs="Times New Roman"/>
+        </w:rPr>
+        <w:t>Минимизация детерминированных конечных автоматов.</w:t>
+      </w:r>
+    </w:p>
+    <w:p>
+      <w:pPr>
+        <w:pStyle w:val="af3"/>
+        <w:numPr>
+          <w:ilvl w:val="0"/>
+          <w:numId w:val="28"/>
+        </w:numPr>
+        <w:suppressAutoHyphens/>
+        <w:ind w:left="737" w:hanging="340"/>
+        <w:jc w:val="both"/>
+      </w:pPr>
+      <w:r>
+        <w:rPr>
+          <w:rFonts w:ascii="Times New Roman" w:hAnsi="Times New Roman" w:cs="Times New Roman"/>
+        </w:rPr>
+        <w:t>Использование детерминированных конечных автоматов для поиска и замены большого количества фрагментов текста.</w:t>
+      </w:r>
+    </w:p>
+    <w:p>
+      <w:pPr>
+        <w:pStyle w:val="af3"/>
+        <w:numPr>
+          <w:ilvl w:val="0"/>
+          <w:numId w:val="28"/>
+        </w:numPr>
+        <w:suppressAutoHyphens/>
+        <w:ind w:left="737" w:hanging="340"/>
+        <w:jc w:val="both"/>
+      </w:pPr>
+      <w:r>
+        <w:rPr>
+          <w:rFonts w:ascii="Times New Roman" w:hAnsi="Times New Roman" w:cs="Times New Roman"/>
+        </w:rPr>
+        <w:t>Недетерминированные конечные автоматы.</w:t>
+      </w:r>
+    </w:p>
+    <w:p>
+      <w:pPr>
+        <w:pStyle w:val="af3"/>
+        <w:numPr>
+          <w:ilvl w:val="0"/>
+          <w:numId w:val="28"/>
+        </w:numPr>
+        <w:suppressAutoHyphens/>
+        <w:ind w:left="737" w:hanging="340"/>
+        <w:jc w:val="both"/>
+      </w:pPr>
+      <w:r>
+        <w:rPr>
+          <w:rFonts w:ascii="Times New Roman" w:hAnsi="Times New Roman" w:cs="Times New Roman"/>
+        </w:rPr>
+        <w:t>Автоматическая обработка недетерминированных конечных автоматов.</w:t>
+      </w:r>
+    </w:p>
+    <w:p>
+      <w:pPr>
+        <w:pStyle w:val="af3"/>
+        <w:numPr>
+          <w:ilvl w:val="0"/>
+          <w:numId w:val="28"/>
+        </w:numPr>
+        <w:suppressAutoHyphens/>
+        <w:ind w:left="737" w:hanging="340"/>
+        <w:jc w:val="both"/>
+      </w:pPr>
+      <w:r>
+        <w:rPr>
+          <w:rFonts w:ascii="Times New Roman" w:hAnsi="Times New Roman" w:cs="Times New Roman"/>
+        </w:rPr>
+        <w:t>Использование конечных автоматов для лексического анализа. Пример программы, использующей конечный автомат для транслитерации.</w:t>
+      </w:r>
+    </w:p>
+    <w:p>
+      <w:pPr>
+        <w:pStyle w:val="af3"/>
+        <w:numPr>
+          <w:ilvl w:val="0"/>
+          <w:numId w:val="28"/>
+        </w:numPr>
+        <w:suppressAutoHyphens/>
+        <w:ind w:left="737" w:hanging="340"/>
+        <w:jc w:val="both"/>
+      </w:pPr>
+      <w:r>
+        <w:rPr>
+          <w:rFonts w:ascii="Times New Roman" w:hAnsi="Times New Roman" w:cs="Times New Roman"/>
+        </w:rPr>
+        <w:t>Средства для автоматического построения лексических анализаторов.</w:t>
+      </w:r>
+    </w:p>
+    <w:p>
+      <w:pPr>
+        <w:pStyle w:val="af3"/>
+        <w:numPr>
+          <w:ilvl w:val="0"/>
+          <w:numId w:val="28"/>
+        </w:numPr>
+        <w:suppressAutoHyphens/>
+        <w:ind w:left="737" w:hanging="340"/>
+        <w:jc w:val="both"/>
+      </w:pPr>
+      <w:r>
+        <w:rPr>
+          <w:rFonts w:ascii="Times New Roman" w:eastAsia="Calibri" w:hAnsi="Times New Roman" w:cs="Times New Roman"/>
+          <w:color w:val="000000"/>
+          <w:highlight w:val="white"/>
+        </w:rPr>
+        <w:t>Понятие</w:t>
+      </w:r>
+      <w:r>
+        <w:rPr>
+          <w:rFonts w:ascii="Times New Roman" w:hAnsi="Times New Roman" w:cs="Times New Roman"/>
+        </w:rPr>
+        <w:t xml:space="preserve"> формальн</w:t>
+      </w:r>
+      <w:r>
+        <w:rPr>
+          <w:rFonts w:ascii="Times New Roman" w:eastAsia="Calibri" w:hAnsi="Times New Roman" w:cs="Times New Roman"/>
+          <w:color w:val="000000"/>
+          <w:highlight w:val="white"/>
+        </w:rPr>
+        <w:t xml:space="preserve">ой </w:t>
+      </w:r>
+      <w:r>
+        <w:rPr>
+          <w:rFonts w:ascii="Times New Roman" w:hAnsi="Times New Roman" w:cs="Times New Roman"/>
+        </w:rPr>
+        <w:t>грамматики</w:t>
+      </w:r>
+      <w:r>
+        <w:rPr>
+          <w:rFonts w:ascii="Times New Roman" w:hAnsi="Times New Roman" w:cs="Times New Roman"/>
+          <w:i/>
+          <w:iCs/>
+        </w:rPr>
+        <w:t>.</w:t>
+      </w:r>
+    </w:p>
+    <w:p>
+      <w:pPr>
+        <w:pStyle w:val="af3"/>
+        <w:numPr>
+          <w:ilvl w:val="0"/>
+          <w:numId w:val="28"/>
+        </w:numPr>
+        <w:suppressAutoHyphens/>
+        <w:ind w:left="737" w:hanging="340"/>
+        <w:jc w:val="both"/>
+      </w:pPr>
+      <w:r>
+        <w:rPr>
+          <w:rFonts w:ascii="Times New Roman" w:hAnsi="Times New Roman" w:cs="Times New Roman"/>
+        </w:rPr>
+        <w:t>Деревья разбора.</w:t>
+      </w:r>
+    </w:p>
+    <w:p>
+      <w:pPr>
+        <w:pStyle w:val="af3"/>
+        <w:numPr>
+          <w:ilvl w:val="0"/>
+          <w:numId w:val="28"/>
+        </w:numPr>
+        <w:suppressAutoHyphens/>
+        <w:ind w:left="737" w:hanging="340"/>
+        <w:jc w:val="both"/>
+      </w:pPr>
+      <w:r>
+        <w:rPr>
+          <w:rFonts w:ascii="Times New Roman" w:hAnsi="Times New Roman" w:cs="Times New Roman"/>
+        </w:rPr>
+        <w:t>Методы построения деревьев разбора.</w:t>
+      </w:r>
+    </w:p>
+    <w:p>
+      <w:pPr>
+        <w:pStyle w:val="af3"/>
+        <w:numPr>
+          <w:ilvl w:val="0"/>
+          <w:numId w:val="28"/>
+        </w:numPr>
+        <w:suppressAutoHyphens/>
+        <w:ind w:left="737" w:hanging="340"/>
+        <w:jc w:val="both"/>
+      </w:pPr>
+      <w:r>
+        <w:rPr>
+          <w:rFonts w:ascii="Times New Roman" w:hAnsi="Times New Roman" w:cs="Times New Roman"/>
+        </w:rPr>
+        <w:t>Алгоритм Кока-Янгера-</w:t>
+      </w:r>
+      <w:proofErr w:type="spellStart"/>
+      <w:r>
+        <w:rPr>
+          <w:rFonts w:ascii="Times New Roman" w:hAnsi="Times New Roman" w:cs="Times New Roman"/>
+        </w:rPr>
+        <w:t>Касами</w:t>
+      </w:r>
+      <w:proofErr w:type="spellEnd"/>
+      <w:r>
+        <w:rPr>
+          <w:rFonts w:ascii="Times New Roman" w:hAnsi="Times New Roman" w:cs="Times New Roman"/>
+        </w:rPr>
+        <w:t>.</w:t>
+      </w:r>
+    </w:p>
+    <w:p>
+      <w:pPr>
+        <w:pStyle w:val="af3"/>
+        <w:numPr>
+          <w:ilvl w:val="0"/>
+          <w:numId w:val="28"/>
+        </w:numPr>
+        <w:suppressAutoHyphens/>
+        <w:ind w:left="737" w:hanging="340"/>
+        <w:jc w:val="both"/>
+      </w:pPr>
+      <w:r>
+        <w:rPr>
+          <w:rFonts w:ascii="Times New Roman" w:hAnsi="Times New Roman" w:cs="Times New Roman"/>
+        </w:rPr>
+        <w:t>Алгоритм Эрли.</w:t>
+      </w:r>
+    </w:p>
+    <w:p>
+      <w:pPr>
+        <w:pStyle w:val="af3"/>
+        <w:numPr>
+          <w:ilvl w:val="0"/>
+          <w:numId w:val="28"/>
+        </w:numPr>
+        <w:suppressAutoHyphens/>
+        <w:ind w:left="737" w:hanging="340"/>
+        <w:jc w:val="both"/>
+      </w:pPr>
+      <w:r>
+        <w:rPr>
+          <w:rFonts w:ascii="Times New Roman" w:hAnsi="Times New Roman" w:cs="Times New Roman"/>
+        </w:rPr>
+        <w:t>Средства для автоматического построения синтаксических анализаторов.</w:t>
+      </w:r>
+    </w:p>
+    <w:p>
+      <w:pPr>
+        <w:spacing w:line="247" w:lineRule="auto"/>
+        <w:ind w:right="-132"/>
+        <w:contextualSpacing/>
+        <w:jc w:val="both"/>
+        <w:rPr>
+          <w:rFonts w:ascii="Times New Roman" w:hAnsi="Times New Roman" w:cs="Times New Roman"/>
+          <w:bCs/>
+        </w:rPr>
+      </w:pPr>
+      <w:r>
+        <w:rPr>
+          <w:rFonts w:ascii="Times New Roman" w:hAnsi="Times New Roman" w:cs="Times New Roman"/>
+          <w:b/>
+          <w:bCs/>
+          <w:i/>
+          <w:iCs/>
+        </w:rPr>
+        <w:lastRenderedPageBreak/>
+        <w:t>Проверяемые компетенции</w:t>
+      </w:r>
+      <w:r>
+        <w:rPr>
+          <w:rFonts w:ascii="Times New Roman" w:hAnsi="Times New Roman" w:cs="Times New Roman"/>
+        </w:rPr>
+        <w:t>:</w:t>
+      </w:r>
+      <w:r>
+        <w:rPr>
+          <w:rFonts w:ascii="Times New Roman" w:hAnsi="Times New Roman" w:cs="Times New Roman"/>
+          <w:b/>
+          <w:bCs/>
+        </w:rPr>
+        <w:t xml:space="preserve"> </w:t>
+      </w:r>
+      <w:r>
+        <w:rPr>
+          <w:rFonts w:ascii="Times New Roman" w:hAnsi="Times New Roman" w:cs="Times New Roman"/>
+          <w:bCs/>
+        </w:rPr>
+        <w:t>ОПК-2, ОПК-4, ОПК-5, ПКП-4, УКБ-3.</w:t>
+      </w:r>
+    </w:p>
+    <w:p>
+      <w:pPr>
+        <w:ind w:right="-132"/>
+        <w:rPr>
+          <w:rFonts w:ascii="Times New Roman" w:hAnsi="Times New Roman" w:cs="Times New Roman"/>
+        </w:rPr>
+      </w:pPr>
+      <w:r>
+        <w:rPr>
+          <w:rFonts w:ascii="Times New Roman" w:hAnsi="Times New Roman" w:cs="Times New Roman"/>
+          <w:b/>
+          <w:bCs/>
+          <w:i/>
+          <w:iCs/>
+        </w:rPr>
+        <w:t>Критерии оценивания</w:t>
+      </w:r>
+      <w:r>
+        <w:rPr>
+          <w:rFonts w:ascii="Times New Roman" w:hAnsi="Times New Roman" w:cs="Times New Roman"/>
+          <w:b/>
+          <w:bCs/>
+        </w:rPr>
+        <w:t xml:space="preserve">: </w:t>
+      </w:r>
+      <w:r>
+        <w:rPr>
+          <w:rFonts w:ascii="Times New Roman" w:hAnsi="Times New Roman" w:cs="Times New Roman"/>
+        </w:rPr>
+        <w:t>ответы на вопросы оцениваются по шкале от 0 (нет ответа или неправильный ответ) до 10 (правильный и полный ответ)</w:t>
+      </w:r>
+      <w:r>
+        <w:rPr>
+          <w:rFonts w:ascii="Times New Roman" w:hAnsi="Times New Roman" w:cs="Times New Roman"/>
+          <w:bCs/>
+        </w:rPr>
+        <w:t>.</w:t>
+      </w:r>
     </w:p>
     <w:p>
       <w:pPr>
@@ -19270,6 +21247,232 @@
     </w:lvl>
   </w:abstractNum>
   <w:abstractNum w:abstractNumId="4" w15:restartNumberingAfterBreak="0">
+    <w:nsid w:val="2685765C"/>
+    <w:multiLevelType w:val="multilevel"/>
+    <w:tmpl w:val="F66C2440"/>
+    <w:lvl w:ilvl="0">
+      <w:start w:val="1"/>
+      <w:numFmt w:val="decimal"/>
+      <w:lvlText w:val="%1."/>
+      <w:lvlJc w:val="left"/>
+      <w:pPr>
+        <w:tabs>
+          <w:tab w:val="num" w:pos="720"/>
+        </w:tabs>
+        <w:ind w:left="720" w:hanging="360"/>
+      </w:pPr>
+    </w:lvl>
+    <w:lvl w:ilvl="1">
+      <w:start w:val="1"/>
+      <w:numFmt w:val="lowerLetter"/>
+      <w:lvlText w:val="%2."/>
+      <w:lvlJc w:val="left"/>
+      <w:pPr>
+        <w:tabs>
+          <w:tab w:val="num" w:pos="1080"/>
+        </w:tabs>
+        <w:ind w:left="1440" w:hanging="360"/>
+      </w:pPr>
+    </w:lvl>
+    <w:lvl w:ilvl="2">
+      <w:start w:val="1"/>
+      <w:numFmt w:val="lowerRoman"/>
+      <w:lvlText w:val="%3."/>
+      <w:lvlJc w:val="right"/>
+      <w:pPr>
+        <w:tabs>
+          <w:tab w:val="num" w:pos="1440"/>
+        </w:tabs>
+        <w:ind w:left="2160" w:hanging="180"/>
+      </w:pPr>
+    </w:lvl>
+    <w:lvl w:ilvl="3">
+      <w:start w:val="1"/>
+      <w:numFmt w:val="decimal"/>
+      <w:lvlText w:val="%4."/>
+      <w:lvlJc w:val="left"/>
+      <w:pPr>
+        <w:tabs>
+          <w:tab w:val="num" w:pos="1800"/>
+        </w:tabs>
+        <w:ind w:left="2880" w:hanging="360"/>
+      </w:pPr>
+    </w:lvl>
+    <w:lvl w:ilvl="4">
+      <w:start w:val="1"/>
+      <w:numFmt w:val="lowerLetter"/>
+      <w:lvlText w:val="%5."/>
+      <w:lvlJc w:val="left"/>
+      <w:pPr>
+        <w:tabs>
+          <w:tab w:val="num" w:pos="2160"/>
+        </w:tabs>
+        <w:ind w:left="3600" w:hanging="360"/>
+      </w:pPr>
+    </w:lvl>
+    <w:lvl w:ilvl="5">
+      <w:start w:val="1"/>
+      <w:numFmt w:val="lowerRoman"/>
+      <w:lvlText w:val="%6."/>
+      <w:lvlJc w:val="right"/>
+      <w:pPr>
+        <w:tabs>
+          <w:tab w:val="num" w:pos="2520"/>
+        </w:tabs>
+        <w:ind w:left="4320" w:hanging="180"/>
+      </w:pPr>
+    </w:lvl>
+    <w:lvl w:ilvl="6">
+      <w:start w:val="1"/>
+      <w:numFmt w:val="decimal"/>
+      <w:lvlText w:val="%7."/>
+      <w:lvlJc w:val="left"/>
+      <w:pPr>
+        <w:tabs>
+          <w:tab w:val="num" w:pos="2880"/>
+        </w:tabs>
+        <w:ind w:left="5040" w:hanging="360"/>
+      </w:pPr>
+    </w:lvl>
+    <w:lvl w:ilvl="7">
+      <w:start w:val="1"/>
+      <w:numFmt w:val="lowerLetter"/>
+      <w:lvlText w:val="%8."/>
+      <w:lvlJc w:val="left"/>
+      <w:pPr>
+        <w:tabs>
+          <w:tab w:val="num" w:pos="3240"/>
+        </w:tabs>
+        <w:ind w:left="5760" w:hanging="360"/>
+      </w:pPr>
+    </w:lvl>
+    <w:lvl w:ilvl="8">
+      <w:start w:val="1"/>
+      <w:numFmt w:val="lowerRoman"/>
+      <w:lvlText w:val="%9."/>
+      <w:lvlJc w:val="right"/>
+      <w:pPr>
+        <w:tabs>
+          <w:tab w:val="num" w:pos="3600"/>
+        </w:tabs>
+        <w:ind w:left="6480" w:hanging="180"/>
+      </w:pPr>
+    </w:lvl>
+  </w:abstractNum>
+  <w:abstractNum w:abstractNumId="5" w15:restartNumberingAfterBreak="0">
+    <w:nsid w:val="2A105FCA"/>
+    <w:multiLevelType w:val="multilevel"/>
+    <w:tmpl w:val="1EC85904"/>
+    <w:lvl w:ilvl="0">
+      <w:start w:val="1"/>
+      <w:numFmt w:val="decimal"/>
+      <w:lvlText w:val="%1."/>
+      <w:lvlJc w:val="left"/>
+      <w:pPr>
+        <w:tabs>
+          <w:tab w:val="num" w:pos="0"/>
+        </w:tabs>
+        <w:ind w:left="720" w:hanging="360"/>
+      </w:pPr>
+    </w:lvl>
+    <w:lvl w:ilvl="1">
+      <w:start w:val="1"/>
+      <w:numFmt w:val="lowerLetter"/>
+      <w:lvlText w:val="%2."/>
+      <w:lvlJc w:val="left"/>
+      <w:pPr>
+        <w:tabs>
+          <w:tab w:val="num" w:pos="0"/>
+        </w:tabs>
+        <w:ind w:left="1440" w:hanging="360"/>
+      </w:pPr>
+    </w:lvl>
+    <w:lvl w:ilvl="2">
+      <w:start w:val="1"/>
+      <w:numFmt w:val="lowerRoman"/>
+      <w:lvlText w:val="%3."/>
+      <w:lvlJc w:val="right"/>
+      <w:pPr>
+        <w:tabs>
+          <w:tab w:val="num" w:pos="0"/>
+        </w:tabs>
+        <w:ind w:left="2160" w:hanging="180"/>
+      </w:pPr>
+    </w:lvl>
+    <w:lvl w:ilvl="3">
+      <w:start w:val="1"/>
+      <w:numFmt w:val="decimal"/>
+      <w:lvlText w:val="%4."/>
+      <w:lvlJc w:val="left"/>
+      <w:pPr>
+        <w:tabs>
+          <w:tab w:val="num" w:pos="0"/>
+        </w:tabs>
+        <w:ind w:left="2880" w:hanging="360"/>
+      </w:pPr>
+    </w:lvl>
+    <w:lvl w:ilvl="4">
+      <w:start w:val="1"/>
+      <w:numFmt w:val="lowerLetter"/>
+      <w:lvlText w:val="%5."/>
+      <w:lvlJc w:val="left"/>
+      <w:pPr>
+        <w:tabs>
+          <w:tab w:val="num" w:pos="0"/>
+        </w:tabs>
+        <w:ind w:left="3600" w:hanging="360"/>
+      </w:pPr>
+    </w:lvl>
+    <w:lvl w:ilvl="5">
+      <w:start w:val="1"/>
+      <w:numFmt w:val="lowerRoman"/>
+      <w:lvlText w:val="%6."/>
+      <w:lvlJc w:val="right"/>
+      <w:pPr>
+        <w:tabs>
+          <w:tab w:val="num" w:pos="0"/>
+        </w:tabs>
+        <w:ind w:left="4320" w:hanging="180"/>
+      </w:pPr>
+    </w:lvl>
+    <w:lvl w:ilvl="6">
+      <w:start w:val="1"/>
+      <w:numFmt w:val="decimal"/>
+      <w:lvlText w:val="%7."/>
+      <w:lvlJc w:val="left"/>
+      <w:pPr>
+        <w:tabs>
+          <w:tab w:val="num" w:pos="0"/>
+        </w:tabs>
+        <w:ind w:left="5040" w:hanging="360"/>
+      </w:pPr>
+    </w:lvl>
+    <w:lvl w:ilvl="7">
+      <w:start w:val="1"/>
+      <w:numFmt w:val="lowerLetter"/>
+      <w:lvlText w:val="%8."/>
+      <w:lvlJc w:val="left"/>
+      <w:pPr>
+        <w:tabs>
+          <w:tab w:val="num" w:pos="0"/>
+        </w:tabs>
+        <w:ind w:left="5760" w:hanging="360"/>
+      </w:pPr>
+    </w:lvl>
+    <w:lvl w:ilvl="8">
+      <w:start w:val="1"/>
+      <w:numFmt w:val="lowerRoman"/>
+      <w:lvlText w:val="%9."/>
+      <w:lvlJc w:val="right"/>
+      <w:pPr>
+        <w:tabs>
+          <w:tab w:val="num" w:pos="0"/>
+        </w:tabs>
+        <w:ind w:left="6480" w:hanging="180"/>
+      </w:pPr>
+    </w:lvl>
+  </w:abstractNum>
+  <w:abstractNum w:abstractNumId="6" w15:restartNumberingAfterBreak="0">
     <w:nsid w:val="2FC43717"/>
     <w:multiLevelType w:val="hybridMultilevel"/>
     <w:tmpl w:val="707E3488"/>
@@ -19358,7 +21561,7 @@
       </w:pPr>
     </w:lvl>
   </w:abstractNum>
-  <w:abstractNum w:abstractNumId="5" w15:restartNumberingAfterBreak="0">
+  <w:abstractNum w:abstractNumId="7" w15:restartNumberingAfterBreak="0">
     <w:nsid w:val="33050FAF"/>
     <w:multiLevelType w:val="hybridMultilevel"/>
     <w:tmpl w:val="72B2A7C8"/>
@@ -19447,7 +21650,124 @@
       </w:pPr>
     </w:lvl>
   </w:abstractNum>
-  <w:abstractNum w:abstractNumId="6" w15:restartNumberingAfterBreak="0">
+  <w:abstractNum w:abstractNumId="8" w15:restartNumberingAfterBreak="0">
+    <w:nsid w:val="37A452B3"/>
+    <w:multiLevelType w:val="multilevel"/>
+    <w:tmpl w:val="ABECEE90"/>
+    <w:lvl w:ilvl="0">
+      <w:start w:val="1"/>
+      <w:numFmt w:val="decimal"/>
+      <w:lvlText w:val="%1."/>
+      <w:lvlJc w:val="left"/>
+      <w:pPr>
+        <w:tabs>
+          <w:tab w:val="num" w:pos="720"/>
+        </w:tabs>
+        <w:ind w:left="720" w:hanging="360"/>
+      </w:pPr>
+      <w:rPr>
+        <w:b w:val="0"/>
+        <w:bCs w:val="0"/>
+      </w:rPr>
+    </w:lvl>
+    <w:lvl w:ilvl="1">
+      <w:start w:val="1"/>
+      <w:numFmt w:val="lowerLetter"/>
+      <w:lvlText w:val="%2."/>
+      <w:lvlJc w:val="left"/>
+      <w:pPr>
+        <w:tabs>
+          <w:tab w:val="num" w:pos="1080"/>
+        </w:tabs>
+        <w:ind w:left="1440" w:hanging="360"/>
+      </w:pPr>
+    </w:lvl>
+    <w:lvl w:ilvl="2">
+      <w:start w:val="1"/>
+      <w:numFmt w:val="lowerRoman"/>
+      <w:lvlText w:val="%3."/>
+      <w:lvlJc w:val="right"/>
+      <w:pPr>
+        <w:tabs>
+          <w:tab w:val="num" w:pos="1440"/>
+        </w:tabs>
+        <w:ind w:left="2160" w:hanging="180"/>
+      </w:pPr>
+    </w:lvl>
+    <w:lvl w:ilvl="3">
+      <w:start w:val="1"/>
+      <w:numFmt w:val="decimal"/>
+      <w:lvlText w:val="%4."/>
+      <w:lvlJc w:val="left"/>
+      <w:pPr>
+        <w:tabs>
+          <w:tab w:val="num" w:pos="1800"/>
+        </w:tabs>
+        <w:ind w:left="2880" w:hanging="360"/>
+      </w:pPr>
+    </w:lvl>
+    <w:lvl w:ilvl="4">
+      <w:start w:val="1"/>
+      <w:numFmt w:val="lowerLetter"/>
+      <w:lvlText w:val="%5."/>
+      <w:lvlJc w:val="left"/>
+      <w:pPr>
+        <w:tabs>
+          <w:tab w:val="num" w:pos="2160"/>
+        </w:tabs>
+        <w:ind w:left="3600" w:hanging="360"/>
+      </w:pPr>
+    </w:lvl>
+    <w:lvl w:ilvl="5">
+      <w:start w:val="1"/>
+      <w:numFmt w:val="lowerRoman"/>
+      <w:lvlText w:val="%6."/>
+      <w:lvlJc w:val="right"/>
+      <w:pPr>
+        <w:tabs>
+          <w:tab w:val="num" w:pos="2520"/>
+        </w:tabs>
+        <w:ind w:left="4320" w:hanging="180"/>
+      </w:pPr>
+    </w:lvl>
+    <w:lvl w:ilvl="6">
+      <w:start w:val="1"/>
+      <w:numFmt w:val="decimal"/>
+      <w:lvlText w:val="%7."/>
+      <w:lvlJc w:val="left"/>
+      <w:pPr>
+        <w:tabs>
+          <w:tab w:val="num" w:pos="2880"/>
+        </w:tabs>
+        <w:ind w:left="5040" w:hanging="360"/>
+      </w:pPr>
+    </w:lvl>
+    <w:lvl w:ilvl="7">
+      <w:start w:val="1"/>
+      <w:numFmt w:val="lowerLetter"/>
+      <w:lvlText w:val="%8."/>
+      <w:lvlJc w:val="left"/>
+      <w:pPr>
+        <w:tabs>
+          <w:tab w:val="num" w:pos="3240"/>
+        </w:tabs>
+        <w:ind w:left="5760" w:hanging="360"/>
+      </w:pPr>
+    </w:lvl>
+    <w:lvl w:ilvl="8">
+      <w:start w:val="1"/>
+      <w:numFmt w:val="lowerRoman"/>
+      <w:lvlText w:val="%9."/>
+      <w:lvlJc w:val="right"/>
+      <w:pPr>
+        <w:tabs>
+          <w:tab w:val="num" w:pos="3600"/>
+        </w:tabs>
+        <w:ind w:left="6480" w:hanging="180"/>
+      </w:pPr>
+    </w:lvl>
+  </w:abstractNum>
+  <w:abstractNum w:abstractNumId="9" w15:restartNumberingAfterBreak="0">
     <w:nsid w:val="405673D7"/>
     <w:multiLevelType w:val="hybridMultilevel"/>
     <w:tmpl w:val="7D18609E"/>
@@ -19533,7 +21853,124 @@
       </w:pPr>
     </w:lvl>
   </w:abstractNum>
-  <w:abstractNum w:abstractNumId="7" w15:restartNumberingAfterBreak="0">
+  <w:abstractNum w:abstractNumId="10" w15:restartNumberingAfterBreak="0">
+    <w:nsid w:val="452D1C55"/>
+    <w:multiLevelType w:val="multilevel"/>
+    <w:tmpl w:val="B082EB8E"/>
+    <w:lvl w:ilvl="0">
+      <w:start w:val="1"/>
+      <w:numFmt w:val="decimal"/>
+      <w:lvlText w:val="%1."/>
+      <w:lvlJc w:val="left"/>
+      <w:pPr>
+        <w:tabs>
+          <w:tab w:val="num" w:pos="0"/>
+        </w:tabs>
+        <w:ind w:left="720" w:hanging="360"/>
+      </w:pPr>
+      <w:rPr>
+        <w:b w:val="0"/>
+        <w:bCs w:val="0"/>
+      </w:rPr>
+    </w:lvl>
+    <w:lvl w:ilvl="1">
+      <w:start w:val="1"/>
+      <w:numFmt w:val="lowerLetter"/>
+      <w:lvlText w:val="%2."/>
+      <w:lvlJc w:val="left"/>
+      <w:pPr>
+        <w:tabs>
+          <w:tab w:val="num" w:pos="0"/>
+        </w:tabs>
+        <w:ind w:left="1440" w:hanging="360"/>
+      </w:pPr>
+    </w:lvl>
+    <w:lvl w:ilvl="2">
+      <w:start w:val="1"/>
+      <w:numFmt w:val="lowerRoman"/>
+      <w:lvlText w:val="%3."/>
+      <w:lvlJc w:val="right"/>
+      <w:pPr>
+        <w:tabs>
+          <w:tab w:val="num" w:pos="0"/>
+        </w:tabs>
+        <w:ind w:left="2160" w:hanging="180"/>
+      </w:pPr>
+    </w:lvl>
+    <w:lvl w:ilvl="3">
+      <w:start w:val="1"/>
+      <w:numFmt w:val="decimal"/>
+      <w:lvlText w:val="%4."/>
+      <w:lvlJc w:val="left"/>
+      <w:pPr>
+        <w:tabs>
+          <w:tab w:val="num" w:pos="0"/>
+        </w:tabs>
+        <w:ind w:left="2880" w:hanging="360"/>
+      </w:pPr>
+    </w:lvl>
+    <w:lvl w:ilvl="4">
+      <w:start w:val="1"/>
+      <w:numFmt w:val="lowerLetter"/>
+      <w:lvlText w:val="%5."/>
+      <w:lvlJc w:val="left"/>
+      <w:pPr>
+        <w:tabs>
+          <w:tab w:val="num" w:pos="0"/>
+        </w:tabs>
+        <w:ind w:left="3600" w:hanging="360"/>
+      </w:pPr>
+    </w:lvl>
+    <w:lvl w:ilvl="5">
+      <w:start w:val="1"/>
+      <w:numFmt w:val="lowerRoman"/>
+      <w:lvlText w:val="%6."/>
+      <w:lvlJc w:val="right"/>
+      <w:pPr>
+        <w:tabs>
+          <w:tab w:val="num" w:pos="0"/>
+        </w:tabs>
+        <w:ind w:left="4320" w:hanging="180"/>
+      </w:pPr>
+    </w:lvl>
+    <w:lvl w:ilvl="6">
+      <w:start w:val="1"/>
+      <w:numFmt w:val="decimal"/>
+      <w:lvlText w:val="%7."/>
+      <w:lvlJc w:val="left"/>
+      <w:pPr>
+        <w:tabs>
+          <w:tab w:val="num" w:pos="0"/>
+        </w:tabs>
+        <w:ind w:left="5040" w:hanging="360"/>
+      </w:pPr>
+    </w:lvl>
+    <w:lvl w:ilvl="7">
+      <w:start w:val="1"/>
+      <w:numFmt w:val="lowerLetter"/>
+      <w:lvlText w:val="%8."/>
+      <w:lvlJc w:val="left"/>
+      <w:pPr>
+        <w:tabs>
+          <w:tab w:val="num" w:pos="0"/>
+        </w:tabs>
+        <w:ind w:left="5760" w:hanging="360"/>
+      </w:pPr>
+    </w:lvl>
+    <w:lvl w:ilvl="8">
+      <w:start w:val="1"/>
+      <w:numFmt w:val="lowerRoman"/>
+      <w:lvlText w:val="%9."/>
+      <w:lvlJc w:val="right"/>
+      <w:pPr>
+        <w:tabs>
+          <w:tab w:val="num" w:pos="0"/>
+        </w:tabs>
+        <w:ind w:left="6480" w:hanging="180"/>
+      </w:pPr>
+    </w:lvl>
+  </w:abstractNum>
+  <w:abstractNum w:abstractNumId="11" w15:restartNumberingAfterBreak="0">
     <w:nsid w:val="4E2D672F"/>
     <w:multiLevelType w:val="multilevel"/>
     <w:tmpl w:val="A1C4849C"/>
@@ -19649,7 +22086,7 @@
       </w:pPr>
     </w:lvl>
   </w:abstractNum>
-  <w:abstractNum w:abstractNumId="8" w15:restartNumberingAfterBreak="0">
+  <w:abstractNum w:abstractNumId="12" w15:restartNumberingAfterBreak="0">
     <w:nsid w:val="516C7357"/>
     <w:multiLevelType w:val="multilevel"/>
     <w:tmpl w:val="A1C4849C"/>
@@ -19765,7 +22202,7 @@
       </w:pPr>
     </w:lvl>
   </w:abstractNum>
-  <w:abstractNum w:abstractNumId="9" w15:restartNumberingAfterBreak="0">
+  <w:abstractNum w:abstractNumId="13" w15:restartNumberingAfterBreak="0">
     <w:nsid w:val="59625206"/>
     <w:multiLevelType w:val="multilevel"/>
     <w:tmpl w:val="A1C4849C"/>
@@ -19881,7 +22318,7 @@
       </w:pPr>
     </w:lvl>
   </w:abstractNum>
-  <w:abstractNum w:abstractNumId="10" w15:restartNumberingAfterBreak="0">
+  <w:abstractNum w:abstractNumId="14" w15:restartNumberingAfterBreak="0">
     <w:nsid w:val="60816F93"/>
     <w:multiLevelType w:val="multilevel"/>
     <w:tmpl w:val="A1C4849C"/>
@@ -19997,7 +22434,7 @@
       </w:pPr>
     </w:lvl>
   </w:abstractNum>
-  <w:abstractNum w:abstractNumId="11" w15:restartNumberingAfterBreak="0">
+  <w:abstractNum w:abstractNumId="15" w15:restartNumberingAfterBreak="0">
     <w:nsid w:val="62F340C9"/>
     <w:multiLevelType w:val="multilevel"/>
     <w:tmpl w:val="506CD626"/>
@@ -20116,7 +22553,7 @@
       </w:pPr>
     </w:lvl>
   </w:abstractNum>
-  <w:abstractNum w:abstractNumId="12" w15:restartNumberingAfterBreak="0">
+  <w:abstractNum w:abstractNumId="16" w15:restartNumberingAfterBreak="0">
     <w:nsid w:val="648920B0"/>
     <w:multiLevelType w:val="multilevel"/>
     <w:tmpl w:val="A1C4849C"/>
@@ -20232,7 +22669,7 @@
       </w:pPr>
     </w:lvl>
   </w:abstractNum>
-  <w:abstractNum w:abstractNumId="13" w15:restartNumberingAfterBreak="0">
+  <w:abstractNum w:abstractNumId="17" w15:restartNumberingAfterBreak="0">
     <w:nsid w:val="64BB1C48"/>
     <w:multiLevelType w:val="hybridMultilevel"/>
     <w:tmpl w:val="72B2A7C8"/>
@@ -20321,7 +22758,7 @@
       </w:pPr>
     </w:lvl>
   </w:abstractNum>
-  <w:abstractNum w:abstractNumId="14" w15:restartNumberingAfterBreak="0">
+  <w:abstractNum w:abstractNumId="18" w15:restartNumberingAfterBreak="0">
     <w:nsid w:val="6D5E7C93"/>
     <w:multiLevelType w:val="hybridMultilevel"/>
     <w:tmpl w:val="707E3488"/>
@@ -20410,7 +22847,7 @@
       </w:pPr>
     </w:lvl>
   </w:abstractNum>
-  <w:abstractNum w:abstractNumId="15" w15:restartNumberingAfterBreak="0">
+  <w:abstractNum w:abstractNumId="19" w15:restartNumberingAfterBreak="0">
     <w:nsid w:val="713E28C8"/>
     <w:multiLevelType w:val="hybridMultilevel"/>
     <w:tmpl w:val="464C632E"/>
@@ -20501,7 +22938,7 @@
       </w:pPr>
     </w:lvl>
   </w:abstractNum>
-  <w:abstractNum w:abstractNumId="16" w15:restartNumberingAfterBreak="0">
+  <w:abstractNum w:abstractNumId="20" w15:restartNumberingAfterBreak="0">
     <w:nsid w:val="72E340B3"/>
     <w:multiLevelType w:val="hybridMultilevel"/>
     <w:tmpl w:val="707E3488"/>
@@ -20590,7 +23027,120 @@
       </w:pPr>
     </w:lvl>
   </w:abstractNum>
-  <w:abstractNum w:abstractNumId="17" w15:restartNumberingAfterBreak="0">
+  <w:abstractNum w:abstractNumId="21" w15:restartNumberingAfterBreak="0">
+    <w:nsid w:val="7337471C"/>
+    <w:multiLevelType w:val="multilevel"/>
+    <w:tmpl w:val="5E44EACA"/>
+    <w:lvl w:ilvl="0">
+      <w:start w:val="1"/>
+      <w:numFmt w:val="decimal"/>
+      <w:lvlText w:val="%1."/>
+      <w:lvlJc w:val="left"/>
+      <w:pPr>
+        <w:tabs>
+          <w:tab w:val="num" w:pos="1440"/>
+        </w:tabs>
+        <w:ind w:left="1440" w:hanging="360"/>
+      </w:pPr>
+    </w:lvl>
+    <w:lvl w:ilvl="1">
+      <w:start w:val="1"/>
+      <w:numFmt w:val="decimal"/>
+      <w:lvlText w:val="%2."/>
+      <w:lvlJc w:val="left"/>
+      <w:pPr>
+        <w:tabs>
+          <w:tab w:val="num" w:pos="1800"/>
+        </w:tabs>
+        <w:ind w:left="1800" w:hanging="360"/>
+      </w:pPr>
+    </w:lvl>
+    <w:lvl w:ilvl="2">
+      <w:start w:val="1"/>
+      <w:numFmt w:val="decimal"/>
+      <w:lvlText w:val="%3."/>
+      <w:lvlJc w:val="left"/>
+      <w:pPr>
+        <w:tabs>
+          <w:tab w:val="num" w:pos="2160"/>
+        </w:tabs>
+        <w:ind w:left="2160" w:hanging="360"/>
+      </w:pPr>
+    </w:lvl>
+    <w:lvl w:ilvl="3">
+      <w:start w:val="1"/>
+      <w:numFmt w:val="decimal"/>
+      <w:lvlText w:val="%4."/>
+      <w:lvlJc w:val="left"/>
+      <w:pPr>
+        <w:tabs>
+          <w:tab w:val="num" w:pos="2520"/>
+        </w:tabs>
+        <w:ind w:left="2520" w:hanging="360"/>
+      </w:pPr>
+    </w:lvl>
+    <w:lvl w:ilvl="4">
+      <w:start w:val="1"/>
+      <w:numFmt w:val="decimal"/>
+      <w:lvlText w:val="%5."/>
+      <w:lvlJc w:val="left"/>
+      <w:pPr>
+        <w:tabs>
+          <w:tab w:val="num" w:pos="2880"/>
+        </w:tabs>
+        <w:ind w:left="2880" w:hanging="360"/>
+      </w:pPr>
+    </w:lvl>
+    <w:lvl w:ilvl="5">
+      <w:start w:val="1"/>
+      <w:numFmt w:val="decimal"/>
+      <w:lvlText w:val="%6."/>
+      <w:lvlJc w:val="left"/>
+      <w:pPr>
+        <w:tabs>
+          <w:tab w:val="num" w:pos="3240"/>
+        </w:tabs>
+        <w:ind w:left="3240" w:hanging="360"/>
+      </w:pPr>
+    </w:lvl>
+    <w:lvl w:ilvl="6">
+      <w:start w:val="1"/>
+      <w:numFmt w:val="decimal"/>
+      <w:lvlText w:val="%7."/>
+      <w:lvlJc w:val="left"/>
+      <w:pPr>
+        <w:tabs>
+          <w:tab w:val="num" w:pos="3600"/>
+        </w:tabs>
+        <w:ind w:left="3600" w:hanging="360"/>
+      </w:pPr>
+    </w:lvl>
+    <w:lvl w:ilvl="7">
+      <w:start w:val="1"/>
+      <w:numFmt w:val="decimal"/>
+      <w:lvlText w:val="%8."/>
+      <w:lvlJc w:val="left"/>
+      <w:pPr>
+        <w:tabs>
+          <w:tab w:val="num" w:pos="3960"/>
+        </w:tabs>
+        <w:ind w:left="3960" w:hanging="360"/>
+      </w:pPr>
+    </w:lvl>
+    <w:lvl w:ilvl="8">
+      <w:start w:val="1"/>
+      <w:numFmt w:val="decimal"/>
+      <w:lvlText w:val="%9."/>
+      <w:lvlJc w:val="left"/>
+      <w:pPr>
+        <w:tabs>
+          <w:tab w:val="num" w:pos="4320"/>
+        </w:tabs>
+        <w:ind w:left="4320" w:hanging="360"/>
+      </w:pPr>
+    </w:lvl>
+  </w:abstractNum>
+  <w:abstractNum w:abstractNumId="22" w15:restartNumberingAfterBreak="0">
     <w:nsid w:val="73DE6BDE"/>
     <w:multiLevelType w:val="hybridMultilevel"/>
     <w:tmpl w:val="61AA4CA2"/>
@@ -20703,7 +23253,7 @@
       </w:rPr>
     </w:lvl>
   </w:abstractNum>
-  <w:abstractNum w:abstractNumId="18" w15:restartNumberingAfterBreak="0">
+  <w:abstractNum w:abstractNumId="23" w15:restartNumberingAfterBreak="0">
     <w:nsid w:val="78CB63F8"/>
     <w:multiLevelType w:val="multilevel"/>
     <w:tmpl w:val="506CD626"/>
@@ -20822,7 +23372,120 @@
       </w:pPr>
     </w:lvl>
   </w:abstractNum>
-  <w:abstractNum w:abstractNumId="19" w15:restartNumberingAfterBreak="0">
+  <w:abstractNum w:abstractNumId="24" w15:restartNumberingAfterBreak="0">
+    <w:nsid w:val="79557CF1"/>
+    <w:multiLevelType w:val="multilevel"/>
+    <w:tmpl w:val="E132E836"/>
+    <w:lvl w:ilvl="0">
+      <w:start w:val="1"/>
+      <w:numFmt w:val="decimal"/>
+      <w:lvlText w:val="%1."/>
+      <w:lvlJc w:val="left"/>
+      <w:pPr>
+        <w:tabs>
+          <w:tab w:val="num" w:pos="720"/>
+        </w:tabs>
+        <w:ind w:left="720" w:hanging="360"/>
+      </w:pPr>
+    </w:lvl>
+    <w:lvl w:ilvl="1">
+      <w:start w:val="1"/>
+      <w:numFmt w:val="lowerLetter"/>
+      <w:lvlText w:val="%2."/>
+      <w:lvlJc w:val="left"/>
+      <w:pPr>
+        <w:tabs>
+          <w:tab w:val="num" w:pos="1080"/>
+        </w:tabs>
+        <w:ind w:left="1440" w:hanging="360"/>
+      </w:pPr>
+    </w:lvl>
+    <w:lvl w:ilvl="2">
+      <w:start w:val="1"/>
+      <w:numFmt w:val="lowerRoman"/>
+      <w:lvlText w:val="%3."/>
+      <w:lvlJc w:val="right"/>
+      <w:pPr>
+        <w:tabs>
+          <w:tab w:val="num" w:pos="1440"/>
+        </w:tabs>
+        <w:ind w:left="2160" w:hanging="180"/>
+      </w:pPr>
+    </w:lvl>
+    <w:lvl w:ilvl="3">
+      <w:start w:val="1"/>
+      <w:numFmt w:val="decimal"/>
+      <w:lvlText w:val="%4."/>
+      <w:lvlJc w:val="left"/>
+      <w:pPr>
+        <w:tabs>
+          <w:tab w:val="num" w:pos="1800"/>
+        </w:tabs>
+        <w:ind w:left="2880" w:hanging="360"/>
+      </w:pPr>
+    </w:lvl>
+    <w:lvl w:ilvl="4">
+      <w:start w:val="1"/>
+      <w:numFmt w:val="lowerLetter"/>
+      <w:lvlText w:val="%5."/>
+      <w:lvlJc w:val="left"/>
+      <w:pPr>
+        <w:tabs>
+          <w:tab w:val="num" w:pos="2160"/>
+        </w:tabs>
+        <w:ind w:left="3600" w:hanging="360"/>
+      </w:pPr>
+    </w:lvl>
+    <w:lvl w:ilvl="5">
+      <w:start w:val="1"/>
+      <w:numFmt w:val="lowerRoman"/>
+      <w:lvlText w:val="%6."/>
+      <w:lvlJc w:val="right"/>
+      <w:pPr>
+        <w:tabs>
+          <w:tab w:val="num" w:pos="2520"/>
+        </w:tabs>
+        <w:ind w:left="4320" w:hanging="180"/>
+      </w:pPr>
+    </w:lvl>
+    <w:lvl w:ilvl="6">
+      <w:start w:val="1"/>
+      <w:numFmt w:val="decimal"/>
+      <w:lvlText w:val="%7."/>
+      <w:lvlJc w:val="left"/>
+      <w:pPr>
+        <w:tabs>
+          <w:tab w:val="num" w:pos="2880"/>
+        </w:tabs>
+        <w:ind w:left="5040" w:hanging="360"/>
+      </w:pPr>
+    </w:lvl>
+    <w:lvl w:ilvl="7">
+      <w:start w:val="1"/>
+      <w:numFmt w:val="lowerLetter"/>
+      <w:lvlText w:val="%8."/>
+      <w:lvlJc w:val="left"/>
+      <w:pPr>
+        <w:tabs>
+          <w:tab w:val="num" w:pos="3240"/>
+        </w:tabs>
+        <w:ind w:left="5760" w:hanging="360"/>
+      </w:pPr>
+    </w:lvl>
+    <w:lvl w:ilvl="8">
+      <w:start w:val="1"/>
+      <w:numFmt w:val="lowerRoman"/>
+      <w:lvlText w:val="%9."/>
+      <w:lvlJc w:val="right"/>
+      <w:pPr>
+        <w:tabs>
+          <w:tab w:val="num" w:pos="3600"/>
+        </w:tabs>
+        <w:ind w:left="6480" w:hanging="180"/>
+      </w:pPr>
+    </w:lvl>
+  </w:abstractNum>
+  <w:abstractNum w:abstractNumId="25" w15:restartNumberingAfterBreak="0">
     <w:nsid w:val="7A142DCA"/>
     <w:multiLevelType w:val="hybridMultilevel"/>
     <w:tmpl w:val="707E3488"/>
@@ -20911,7 +23574,7 @@
       </w:pPr>
     </w:lvl>
   </w:abstractNum>
-  <w:abstractNum w:abstractNumId="20" w15:restartNumberingAfterBreak="0">
+  <w:abstractNum w:abstractNumId="26" w15:restartNumberingAfterBreak="0">
     <w:nsid w:val="7BFF49D6"/>
     <w:multiLevelType w:val="hybridMultilevel"/>
     <w:tmpl w:val="AFD8915A"/>
@@ -20997,7 +23660,7 @@
       </w:pPr>
     </w:lvl>
   </w:abstractNum>
-  <w:abstractNum w:abstractNumId="21" w15:restartNumberingAfterBreak="0">
+  <w:abstractNum w:abstractNumId="27" w15:restartNumberingAfterBreak="0">
     <w:nsid w:val="7CAA6066"/>
     <w:multiLevelType w:val="hybridMultilevel"/>
     <w:tmpl w:val="FDB4B046"/>
@@ -21089,70 +23752,88 @@
     </w:lvl>
   </w:abstractNum>
   <w:num w:numId="1">
-    <w:abstractNumId w:val="9"/>
+    <w:abstractNumId w:val="13"/>
   </w:num>
   <w:num w:numId="2">
-    <w:abstractNumId w:val="15"/>
+    <w:abstractNumId w:val="19"/>
   </w:num>
   <w:num w:numId="3">
+    <w:abstractNumId w:val="22"/>
+  </w:num>
+  <w:num w:numId="4">
+    <w:abstractNumId w:val="27"/>
+  </w:num>
+  <w:num w:numId="5">
     <w:abstractNumId w:val="17"/>
   </w:num>
-  <w:num w:numId="4">
-    <w:abstractNumId w:val="21"/>
-  </w:num>
-  <w:num w:numId="5">
-    <w:abstractNumId w:val="13"/>
-  </w:num>
   <w:num w:numId="6">
-    <w:abstractNumId w:val="20"/>
+    <w:abstractNumId w:val="26"/>
   </w:num>
   <w:num w:numId="7">
     <w:abstractNumId w:val="1"/>
   </w:num>
   <w:num w:numId="8">
-    <w:abstractNumId w:val="16"/>
+    <w:abstractNumId w:val="20"/>
   </w:num>
   <w:num w:numId="9">
-    <w:abstractNumId w:val="19"/>
+    <w:abstractNumId w:val="25"/>
   </w:num>
   <w:num w:numId="10">
-    <w:abstractNumId w:val="4"/>
+    <w:abstractNumId w:val="6"/>
   </w:num>
   <w:num w:numId="11">
-    <w:abstractNumId w:val="14"/>
+    <w:abstractNumId w:val="18"/>
   </w:num>
   <w:num w:numId="12">
-    <w:abstractNumId w:val="5"/>
+    <w:abstractNumId w:val="7"/>
   </w:num>
   <w:num w:numId="13">
-    <w:abstractNumId w:val="6"/>
+    <w:abstractNumId w:val="9"/>
   </w:num>
   <w:num w:numId="14">
     <w:abstractNumId w:val="3"/>
   </w:num>
   <w:num w:numId="15">
-    <w:abstractNumId w:val="11"/>
+    <w:abstractNumId w:val="15"/>
   </w:num>
   <w:num w:numId="16">
-    <w:abstractNumId w:val="10"/>
+    <w:abstractNumId w:val="14"/>
   </w:num>
   <w:num w:numId="17">
-    <w:abstractNumId w:val="8"/>
+    <w:abstractNumId w:val="12"/>
   </w:num>
   <w:num w:numId="18">
     <w:abstractNumId w:val="0"/>
   </w:num>
   <w:num w:numId="19">
-    <w:abstractNumId w:val="18"/>
+    <w:abstractNumId w:val="23"/>
   </w:num>
   <w:num w:numId="20">
-    <w:abstractNumId w:val="12"/>
+    <w:abstractNumId w:val="16"/>
   </w:num>
   <w:num w:numId="21">
-    <w:abstractNumId w:val="7"/>
+    <w:abstractNumId w:val="11"/>
   </w:num>
   <w:num w:numId="22">
     <w:abstractNumId w:val="2"/>
+  </w:num>
+  <w:num w:numId="23">
+    <w:abstractNumId w:val="8"/>
+  </w:num>
+  <w:num w:numId="24">
+    <w:abstractNumId w:val="5"/>
+  </w:num>
+  <w:num w:numId="25">
+    <w:abstractNumId w:val="10"/>
+  </w:num>
+  <w:num w:numId="26">
+    <w:abstractNumId w:val="4"/>
+  </w:num>
+  <w:num w:numId="27">
+    <w:abstractNumId w:val="24"/>
+  </w:num>
+  <w:num w:numId="28">
+    <w:abstractNumId w:val="21"/>
   </w:num>
   <w:numIdMacAtCleanup w:val="22"/>
 </w:numbering>

</xml_diff>

<commit_message>
Added text about lambda calculus
</commit_message>
<xml_diff>
--- a/structures-and-algorithms/work-programs/002187_Структуры и алгоритмы компьютерной обработки данных_20_5162_4с_Литвинов-и-др.docx
+++ b/structures-and-algorithms/work-programs/002187_Структуры и алгоритмы компьютерной обработки данных_20_5162_4с_Литвинов-и-др.docx
@@ -21440,7 +21440,46 @@
           <w:rFonts w:ascii="Times New Roman" w:hAnsi="Times New Roman" w:cs="Times New Roman"/>
         </w:rPr>
         <w:lastRenderedPageBreak/>
-        <w:t>Реализовать функцию, которая принимает на вход n и m и возвращает список из элементов [2n; 2n + 1; ...; 2n + m].</w:t>
+        <w:t>Реализовать функцию, которая принимает на вход n и m и возвращает список из элементов [2</w:t>
+      </w:r>
+      <w:r>
+        <w:rPr>
+          <w:rFonts w:ascii="Times New Roman" w:hAnsi="Times New Roman" w:cs="Times New Roman"/>
+          <w:vertAlign w:val="superscript"/>
+        </w:rPr>
+        <w:t>n</w:t>
+      </w:r>
+      <w:r>
+        <w:rPr>
+          <w:rFonts w:ascii="Times New Roman" w:hAnsi="Times New Roman" w:cs="Times New Roman"/>
+        </w:rPr>
+        <w:t>; 2</w:t>
+      </w:r>
+      <w:r>
+        <w:rPr>
+          <w:rFonts w:ascii="Times New Roman" w:hAnsi="Times New Roman" w:cs="Times New Roman"/>
+          <w:vertAlign w:val="superscript"/>
+        </w:rPr>
+        <w:t>n + 1</w:t>
+      </w:r>
+      <w:r>
+        <w:rPr>
+          <w:rFonts w:ascii="Times New Roman" w:hAnsi="Times New Roman" w:cs="Times New Roman"/>
+        </w:rPr>
+        <w:t>; ...; 2</w:t>
+      </w:r>
+      <w:r>
+        <w:rPr>
+          <w:rFonts w:ascii="Times New Roman" w:hAnsi="Times New Roman" w:cs="Times New Roman"/>
+          <w:vertAlign w:val="superscript"/>
+        </w:rPr>
+        <w:t>n + m</w:t>
+      </w:r>
+      <w:r>
+        <w:rPr>
+          <w:rFonts w:ascii="Times New Roman" w:hAnsi="Times New Roman" w:cs="Times New Roman"/>
+        </w:rPr>
+        <w:t>].</w:t>
       </w:r>
     </w:p>
     <w:p>

</xml_diff>